<commit_message>
added auto-detection of ROIs, and cleaned up
</commit_message>
<xml_diff>
--- a/images/Cilia_GUI_Final.docx
+++ b/images/Cilia_GUI_Final.docx
@@ -12,8 +12,6 @@
       <w:r>
         <w:t>GUI</w:t>
       </w:r>
-      <w:bookmarkStart w:id="0" w:name="_GoBack"/>
-      <w:bookmarkEnd w:id="0"/>
       <w:r>
         <w:t xml:space="preserve"> – Installation and User Guide</w:t>
       </w:r>
@@ -26,12 +24,10 @@
         <w:t>Installation</w:t>
       </w:r>
     </w:p>
+    <w:p/>
     <w:p>
-      <w:r>
-        <w:t>This video describes the installation of the CiliaDetect App.</w:t>
-      </w:r>
-    </w:p>
-    <w:p>
+      <w:bookmarkStart w:id="0" w:name="_GoBack"/>
+      <w:bookmarkEnd w:id="0"/>
       <w:r>
         <w:t>To run the toolbox, you need to:</w:t>
       </w:r>
@@ -64,13 +60,7 @@
         <w:rPr>
           <w:lang w:val="fr-FR"/>
         </w:rPr>
-        <w:t>- Installation instructions: https://www.mathworks.com/help/install/ug/install-products-with-</w:t>
-      </w:r>
-      <w:r>
-        <w:rPr>
-          <w:lang w:val="fr-FR"/>
-        </w:rPr>
-        <w:t>internet-connection.html</w:t>
+        <w:t>- Installation instructions: https://www.mathworks.com/help/install/ug/install-products-with-internet-connection.html</w:t>
       </w:r>
     </w:p>
     <w:p>
@@ -120,10 +110,7 @@
     </w:p>
     <w:p>
       <w:r>
-        <w:t xml:space="preserve">   - Repository: https://github.com/pmgarderes</w:t>
-      </w:r>
-      <w:r>
-        <w:t>/CiliaDetect2.0</w:t>
+        <w:t xml:space="preserve">   - Repository: https://github.com/pmgarderes/CiliaDetect2.0</w:t>
       </w:r>
     </w:p>
     <w:p>
@@ -151,10 +138,7 @@
     </w:p>
     <w:p>
       <w:r>
-        <w:t>4. Navigate to the folde</w:t>
-      </w:r>
-      <w:r>
-        <w:t>r and find Full_GUI.m.</w:t>
+        <w:t>4. Navigate to the folder and find Full_GUI.m.</w:t>
       </w:r>
     </w:p>
     <w:p>
@@ -165,16 +149,7 @@
     <w:p>
       <w:r>
         <w:lastRenderedPageBreak/>
-        <w:t>⚠</w:t>
-      </w:r>
-      <w:r>
-        <w:t>️</w:t>
-      </w:r>
-      <w:r>
-        <w:t xml:space="preserve"> Make sure the current folder in MATLAB (shown in the top bar) contains Full_GUI.m. If it doesn’t, adjust it m</w:t>
-      </w:r>
-      <w:r>
-        <w:t>anually.</w:t>
+        <w:t>⚠️ Make sure the current folder in MATLAB (shown in the top bar) contains Full_GUI.m. If it doesn’t, adjust it manually.</w:t>
       </w:r>
       <w:r>
         <w:rPr>
@@ -368,13 +343,7 @@
     </w:p>
     <w:p>
       <w:r>
-        <w:t xml:space="preserve">   - Strategy: </w:t>
-      </w:r>
-      <w:r>
-        <w:t>reduce the n</w:t>
-      </w:r>
-      <w:r>
-        <w:t xml:space="preserve">umber of frames in a </w:t>
+        <w:t xml:space="preserve">   - Strategy: reduce the number of frames in a </w:t>
       </w:r>
       <w:r>
         <w:t>to a few</w:t>
@@ -430,13 +399,7 @@
     </w:p>
     <w:p>
       <w:r>
-        <w:t xml:space="preserve">      ⚠</w:t>
-      </w:r>
-      <w:r>
-        <w:t>️</w:t>
-      </w:r>
-      <w:r>
-        <w:t xml:space="preserve"> </w:t>
+        <w:t xml:space="preserve">      ⚠️ </w:t>
       </w:r>
       <w:proofErr w:type="gramStart"/>
       <w:r>
@@ -455,10 +418,7 @@
     </w:p>
     <w:p>
       <w:r>
-        <w:t xml:space="preserve">   4. </w:t>
-      </w:r>
-      <w:r>
-        <w:t>The GUI text box will display messages ('WAIT') and begin downsampling.</w:t>
+        <w:t xml:space="preserve">   4. The GUI text box will display messages ('WAIT') and begin downsampling.</w:t>
       </w:r>
     </w:p>
     <w:p>
@@ -469,18 +429,12 @@
     <w:p>
       <w:r>
         <w:lastRenderedPageBreak/>
-        <w:t xml:space="preserve">   - Preprocessing large stacks may take a long time. </w:t>
-      </w:r>
-      <w:r>
-        <w:t>Tip: you can batch-process many files overnight.</w:t>
+        <w:t xml:space="preserve">   - Preprocessing large stacks may take a long time. Tip: you can batch-process many files overnight.</w:t>
       </w:r>
     </w:p>
     <w:p>
       <w:r>
-        <w:t xml:space="preserve">   - Output: a new folder 'Matlab_quantif' is created. Each original fi</w:t>
-      </w:r>
-      <w:r>
-        <w:t>le generates a reduced version with the suffix '_reduced.mat'.</w:t>
+        <w:t xml:space="preserve">   - Output: a new folder 'Matlab_quantif' is created. Each original file generates a reduced version with the suffix '_reduced.mat'.</w:t>
       </w:r>
     </w:p>
     <w:p>
@@ -516,10 +470,7 @@
     </w:p>
     <w:p>
       <w:r>
-        <w:t>8. The c</w:t>
-      </w:r>
-      <w:r>
-        <w:t>entral panel displays one Z-plane in one channel.</w:t>
+        <w:t>8. The central panel displays one Z-plane in one channel.</w:t>
       </w:r>
     </w:p>
     <w:p>
@@ -534,10 +485,7 @@
     </w:p>
     <w:p>
       <w:r>
-        <w:t xml:space="preserve">   - Navigate between channels: left/right ar</w:t>
-      </w:r>
-      <w:r>
-        <w:t>row keys.</w:t>
+        <w:t xml:space="preserve">   - Navigate between channels: left/right arrow keys.</w:t>
       </w:r>
     </w:p>
     <w:p>
@@ -585,13 +533,7 @@
     </w:p>
     <w:p>
       <w:r>
-        <w:t>⚠</w:t>
-      </w:r>
-      <w:r>
-        <w:t>️</w:t>
-      </w:r>
-      <w:r>
-        <w:t xml:space="preserve"> Do not leave empty ROIs.</w:t>
+        <w:t>⚠️ Do not leave empty ROIs.</w:t>
       </w:r>
     </w:p>
     <w:p>
@@ -633,10 +575,7 @@
     </w:p>
     <w:p>
       <w:r>
-        <w:t>11. If a cilium is split across Z-planes or i</w:t>
-      </w:r>
-      <w:r>
-        <w:t>ncompletely detected:</w:t>
+        <w:t>11. If a cilium is split across Z-planes or incompletely detected:</w:t>
       </w:r>
     </w:p>
     <w:p>
@@ -672,15 +611,542 @@
         <w:t xml:space="preserve">   - All ROIs: click 'Clear Detections'.</w:t>
       </w:r>
     </w:p>
+    <w:p/>
+    <w:p>
+      <w:pPr>
+        <w:pStyle w:val="Heading1"/>
+        <w:spacing w:line="360" w:lineRule="auto"/>
+      </w:pPr>
+      <w:r>
+        <w:t>Automated ROI detection</w:t>
+      </w:r>
+    </w:p>
+    <w:p>
+      <w:pPr>
+        <w:pStyle w:val="NormalWeb"/>
+        <w:rPr>
+          <w:lang w:val="en-US"/>
+        </w:rPr>
+      </w:pPr>
+      <w:proofErr w:type="gramStart"/>
+      <w:r>
+        <w:rPr>
+          <w:rStyle w:val="Strong"/>
+          <w:lang w:val="en-US"/>
+        </w:rPr>
+        <w:t>Automatic detection of cilia ROIs (for strong signals).</w:t>
+      </w:r>
+      <w:proofErr w:type="gramEnd"/>
+      <w:r>
+        <w:rPr>
+          <w:lang w:val="en-US"/>
+        </w:rPr>
+        <w:br/>
+        <w:t>If your images contain strong cilia signals, you can use the automatic detection feature instead of manually clicking each ROI.</w:t>
+      </w:r>
+    </w:p>
+    <w:p>
+      <w:pPr>
+        <w:pStyle w:val="NormalWeb"/>
+      </w:pPr>
+      <w:r>
+        <w:rPr>
+          <w:rStyle w:val="Strong"/>
+        </w:rPr>
+        <w:t xml:space="preserve">To </w:t>
+      </w:r>
+      <w:proofErr w:type="spellStart"/>
+      <w:r>
+        <w:rPr>
+          <w:rStyle w:val="Strong"/>
+        </w:rPr>
+        <w:t>run</w:t>
+      </w:r>
+      <w:proofErr w:type="spellEnd"/>
+      <w:r>
+        <w:rPr>
+          <w:rStyle w:val="Strong"/>
+        </w:rPr>
+        <w:t xml:space="preserve"> auto-</w:t>
+      </w:r>
+      <w:proofErr w:type="spellStart"/>
+      <w:r>
+        <w:rPr>
+          <w:rStyle w:val="Strong"/>
+        </w:rPr>
+        <w:t>detection</w:t>
+      </w:r>
+      <w:proofErr w:type="spellEnd"/>
+      <w:r>
+        <w:rPr>
+          <w:rStyle w:val="Strong"/>
+        </w:rPr>
+        <w:t>:</w:t>
+      </w:r>
+    </w:p>
+    <w:p>
+      <w:pPr>
+        <w:pStyle w:val="NormalWeb"/>
+        <w:numPr>
+          <w:ilvl w:val="0"/>
+          <w:numId w:val="10"/>
+        </w:numPr>
+        <w:rPr>
+          <w:lang w:val="en-US"/>
+        </w:rPr>
+      </w:pPr>
+      <w:r>
+        <w:rPr>
+          <w:lang w:val="en-US"/>
+        </w:rPr>
+        <w:t xml:space="preserve">Click the </w:t>
+      </w:r>
+      <w:r>
+        <w:rPr>
+          <w:rStyle w:val="Strong"/>
+          <w:lang w:val="en-US"/>
+        </w:rPr>
+        <w:t>Auto-detect</w:t>
+      </w:r>
+      <w:r>
+        <w:rPr>
+          <w:lang w:val="en-US"/>
+        </w:rPr>
+        <w:t xml:space="preserve"> button.</w:t>
+      </w:r>
+    </w:p>
+    <w:p>
+      <w:pPr>
+        <w:pStyle w:val="NormalWeb"/>
+        <w:numPr>
+          <w:ilvl w:val="0"/>
+          <w:numId w:val="10"/>
+        </w:numPr>
+        <w:rPr>
+          <w:lang w:val="en-US"/>
+        </w:rPr>
+      </w:pPr>
+      <w:r>
+        <w:rPr>
+          <w:lang w:val="en-US"/>
+        </w:rPr>
+        <w:t>A pop-up window will ask how many ROIs you want to detect.</w:t>
+      </w:r>
+    </w:p>
+    <w:p>
+      <w:pPr>
+        <w:pStyle w:val="NormalWeb"/>
+        <w:numPr>
+          <w:ilvl w:val="1"/>
+          <w:numId w:val="10"/>
+        </w:numPr>
+        <w:rPr>
+          <w:lang w:val="en-US"/>
+        </w:rPr>
+      </w:pPr>
+      <w:r>
+        <w:rPr>
+          <w:lang w:val="en-US"/>
+        </w:rPr>
+        <w:t>Provide an approximate number of cilia expected in the current Z-plane.</w:t>
+      </w:r>
+    </w:p>
+    <w:p>
+      <w:pPr>
+        <w:pStyle w:val="NormalWeb"/>
+        <w:numPr>
+          <w:ilvl w:val="1"/>
+          <w:numId w:val="10"/>
+        </w:numPr>
+        <w:rPr>
+          <w:lang w:val="en-US"/>
+        </w:rPr>
+      </w:pPr>
+      <w:r>
+        <w:t>💡</w:t>
+      </w:r>
+      <w:r>
+        <w:rPr>
+          <w:lang w:val="en-US"/>
+        </w:rPr>
+        <w:t xml:space="preserve"> Tip: start with a small number (</w:t>
+      </w:r>
+      <w:proofErr w:type="gramStart"/>
+      <w:r>
+        <w:rPr>
+          <w:lang w:val="en-US"/>
+        </w:rPr>
+        <w:t>e.g.,</w:t>
+      </w:r>
+      <w:proofErr w:type="gramEnd"/>
+      <w:r>
+        <w:rPr>
+          <w:lang w:val="en-US"/>
+        </w:rPr>
+        <w:t xml:space="preserve"> </w:t>
+      </w:r>
+      <w:r>
+        <w:rPr>
+          <w:rStyle w:val="HTMLCode"/>
+          <w:lang w:val="en-US"/>
+        </w:rPr>
+        <w:t>10</w:t>
+      </w:r>
+      <w:r>
+        <w:rPr>
+          <w:lang w:val="en-US"/>
+        </w:rPr>
+        <w:t>).</w:t>
+      </w:r>
+    </w:p>
+    <w:p>
+      <w:pPr>
+        <w:pStyle w:val="NormalWeb"/>
+        <w:numPr>
+          <w:ilvl w:val="0"/>
+          <w:numId w:val="10"/>
+        </w:numPr>
+        <w:rPr>
+          <w:lang w:val="en-US"/>
+        </w:rPr>
+      </w:pPr>
+      <w:r>
+        <w:rPr>
+          <w:lang w:val="en-US"/>
+        </w:rPr>
+        <w:t xml:space="preserve">The program will search the brightest </w:t>
+      </w:r>
+      <w:r>
+        <w:rPr>
+          <w:rStyle w:val="HTMLCode"/>
+          <w:lang w:val="en-US"/>
+        </w:rPr>
+        <w:t>N</w:t>
+      </w:r>
+      <w:r>
+        <w:rPr>
+          <w:lang w:val="en-US"/>
+        </w:rPr>
+        <w:t xml:space="preserve"> points in the current Z-plane and channel.</w:t>
+      </w:r>
+    </w:p>
+    <w:p>
+      <w:pPr>
+        <w:pStyle w:val="NormalWeb"/>
+        <w:numPr>
+          <w:ilvl w:val="1"/>
+          <w:numId w:val="10"/>
+        </w:numPr>
+        <w:rPr>
+          <w:lang w:val="en-US"/>
+        </w:rPr>
+      </w:pPr>
+      <w:r>
+        <w:rPr>
+          <w:lang w:val="en-US"/>
+        </w:rPr>
+        <w:t>For each candidate point</w:t>
+      </w:r>
+      <w:proofErr w:type="gramStart"/>
+      <w:r>
+        <w:rPr>
+          <w:lang w:val="en-US"/>
+        </w:rPr>
+        <w:t>:</w:t>
+      </w:r>
+      <w:proofErr w:type="gramEnd"/>
+      <w:r>
+        <w:rPr>
+          <w:lang w:val="en-US"/>
+        </w:rPr>
+        <w:br/>
+        <w:t>• If a cilium-shaped structure is found, the ROI is added to the detection list.</w:t>
+      </w:r>
+      <w:r>
+        <w:rPr>
+          <w:lang w:val="en-US"/>
+        </w:rPr>
+        <w:br/>
+        <w:t xml:space="preserve">• If not, the point is marked as tested and excluded, shown with a </w:t>
+      </w:r>
+      <w:r>
+        <w:rPr>
+          <w:rStyle w:val="Strong"/>
+          <w:lang w:val="en-US"/>
+        </w:rPr>
+        <w:t>red dot</w:t>
+      </w:r>
+      <w:r>
+        <w:rPr>
+          <w:lang w:val="en-US"/>
+        </w:rPr>
+        <w:t>.</w:t>
+      </w:r>
+    </w:p>
+    <w:p>
+      <w:pPr>
+        <w:pStyle w:val="NormalWeb"/>
+      </w:pPr>
+      <w:proofErr w:type="gramStart"/>
+      <w:r>
+        <w:rPr>
+          <w:rStyle w:val="Strong"/>
+        </w:rPr>
+        <w:t>Notes</w:t>
+      </w:r>
+      <w:proofErr w:type="gramEnd"/>
+      <w:r>
+        <w:rPr>
+          <w:rStyle w:val="Strong"/>
+        </w:rPr>
+        <w:t>:</w:t>
+      </w:r>
+    </w:p>
+    <w:p>
+      <w:pPr>
+        <w:pStyle w:val="NormalWeb"/>
+        <w:numPr>
+          <w:ilvl w:val="0"/>
+          <w:numId w:val="11"/>
+        </w:numPr>
+        <w:rPr>
+          <w:lang w:val="en-US"/>
+        </w:rPr>
+      </w:pPr>
+      <w:r>
+        <w:rPr>
+          <w:lang w:val="en-US"/>
+        </w:rPr>
+        <w:t>Newly detected ROIs can be merged (</w:t>
+      </w:r>
+      <w:r>
+        <w:rPr>
+          <w:rStyle w:val="HTMLCode"/>
+          <w:lang w:val="en-US"/>
+        </w:rPr>
+        <w:t>M</w:t>
+      </w:r>
+      <w:r>
+        <w:rPr>
+          <w:lang w:val="en-US"/>
+        </w:rPr>
+        <w:t>) or deleted (</w:t>
+      </w:r>
+      <w:r>
+        <w:rPr>
+          <w:rStyle w:val="HTMLCode"/>
+          <w:lang w:val="en-US"/>
+        </w:rPr>
+        <w:t>S</w:t>
+      </w:r>
+      <w:r>
+        <w:rPr>
+          <w:lang w:val="en-US"/>
+        </w:rPr>
+        <w:t>) the same way as manually detected ROIs.</w:t>
+      </w:r>
+    </w:p>
+    <w:p>
+      <w:pPr>
+        <w:pStyle w:val="NormalWeb"/>
+        <w:numPr>
+          <w:ilvl w:val="0"/>
+          <w:numId w:val="11"/>
+        </w:numPr>
+      </w:pPr>
+      <w:proofErr w:type="spellStart"/>
+      <w:r>
+        <w:t>Excluded</w:t>
+      </w:r>
+      <w:proofErr w:type="spellEnd"/>
+      <w:r>
+        <w:t xml:space="preserve"> points are </w:t>
+      </w:r>
+      <w:proofErr w:type="spellStart"/>
+      <w:r>
+        <w:t>temporary</w:t>
+      </w:r>
+      <w:proofErr w:type="spellEnd"/>
+      <w:r>
+        <w:t>:</w:t>
+      </w:r>
+    </w:p>
+    <w:p>
+      <w:pPr>
+        <w:pStyle w:val="NormalWeb"/>
+        <w:numPr>
+          <w:ilvl w:val="1"/>
+          <w:numId w:val="11"/>
+        </w:numPr>
+      </w:pPr>
+      <w:proofErr w:type="spellStart"/>
+      <w:r>
+        <w:lastRenderedPageBreak/>
+        <w:t>They</w:t>
+      </w:r>
+      <w:proofErr w:type="spellEnd"/>
+      <w:r>
+        <w:t xml:space="preserve"> are not </w:t>
+      </w:r>
+      <w:proofErr w:type="spellStart"/>
+      <w:r>
+        <w:t>saved</w:t>
+      </w:r>
+      <w:proofErr w:type="spellEnd"/>
+      <w:r>
+        <w:t>.</w:t>
+      </w:r>
+    </w:p>
+    <w:p>
+      <w:pPr>
+        <w:pStyle w:val="NormalWeb"/>
+        <w:numPr>
+          <w:ilvl w:val="1"/>
+          <w:numId w:val="11"/>
+        </w:numPr>
+        <w:rPr>
+          <w:lang w:val="en-US"/>
+        </w:rPr>
+      </w:pPr>
+      <w:r>
+        <w:rPr>
+          <w:lang w:val="en-US"/>
+        </w:rPr>
+        <w:t>They disappear if you close the file or select a new file.</w:t>
+      </w:r>
+    </w:p>
+    <w:p>
+      <w:pPr>
+        <w:pStyle w:val="NormalWeb"/>
+        <w:numPr>
+          <w:ilvl w:val="0"/>
+          <w:numId w:val="11"/>
+        </w:numPr>
+        <w:rPr>
+          <w:lang w:val="en-US"/>
+        </w:rPr>
+      </w:pPr>
+      <w:r>
+        <w:rPr>
+          <w:lang w:val="en-US"/>
+        </w:rPr>
+        <w:t xml:space="preserve">You can re-run </w:t>
+      </w:r>
+      <w:r>
+        <w:rPr>
+          <w:rStyle w:val="Strong"/>
+          <w:lang w:val="en-US"/>
+        </w:rPr>
+        <w:t>Auto-detect</w:t>
+      </w:r>
+      <w:r>
+        <w:rPr>
+          <w:lang w:val="en-US"/>
+        </w:rPr>
+        <w:t xml:space="preserve"> in the same Z-plane or in new Z-planes.</w:t>
+      </w:r>
+    </w:p>
+    <w:p>
+      <w:pPr>
+        <w:pStyle w:val="NormalWeb"/>
+        <w:numPr>
+          <w:ilvl w:val="1"/>
+          <w:numId w:val="11"/>
+        </w:numPr>
+        <w:rPr>
+          <w:lang w:val="en-US"/>
+        </w:rPr>
+      </w:pPr>
+      <w:r>
+        <w:rPr>
+          <w:lang w:val="en-US"/>
+        </w:rPr>
+        <w:t>Additional points will be tested.</w:t>
+      </w:r>
+    </w:p>
+    <w:p>
+      <w:pPr>
+        <w:pStyle w:val="NormalWeb"/>
+        <w:numPr>
+          <w:ilvl w:val="0"/>
+          <w:numId w:val="11"/>
+        </w:numPr>
+        <w:rPr>
+          <w:lang w:val="en-US"/>
+        </w:rPr>
+      </w:pPr>
+      <w:r>
+        <w:rPr>
+          <w:lang w:val="en-US"/>
+        </w:rPr>
+        <w:t>After auto-detection, you may:</w:t>
+      </w:r>
+    </w:p>
+    <w:p>
+      <w:pPr>
+        <w:pStyle w:val="NormalWeb"/>
+        <w:numPr>
+          <w:ilvl w:val="1"/>
+          <w:numId w:val="11"/>
+        </w:numPr>
+        <w:rPr>
+          <w:lang w:val="en-US"/>
+        </w:rPr>
+      </w:pPr>
+      <w:r>
+        <w:rPr>
+          <w:lang w:val="en-US"/>
+        </w:rPr>
+        <w:t xml:space="preserve">Manually suppress unwanted auto-detected ROIs with </w:t>
+      </w:r>
+      <w:r>
+        <w:rPr>
+          <w:rStyle w:val="Strong"/>
+          <w:lang w:val="en-US"/>
+        </w:rPr>
+        <w:t>S</w:t>
+      </w:r>
+      <w:r>
+        <w:rPr>
+          <w:lang w:val="en-US"/>
+        </w:rPr>
+        <w:t>.</w:t>
+      </w:r>
+    </w:p>
+    <w:p>
+      <w:pPr>
+        <w:pStyle w:val="NormalWeb"/>
+        <w:numPr>
+          <w:ilvl w:val="1"/>
+          <w:numId w:val="11"/>
+        </w:numPr>
+      </w:pPr>
+      <w:r>
+        <w:rPr>
+          <w:lang w:val="en-US"/>
+        </w:rPr>
+        <w:t xml:space="preserve">Add new ROIs near excluded points manually with </w:t>
+      </w:r>
+      <w:r>
+        <w:rPr>
+          <w:rStyle w:val="Strong"/>
+          <w:lang w:val="en-US"/>
+        </w:rPr>
+        <w:t>Space</w:t>
+      </w:r>
+      <w:r>
+        <w:rPr>
+          <w:lang w:val="en-US"/>
+        </w:rPr>
+        <w:t>.</w:t>
+      </w:r>
+    </w:p>
     <w:p>
       <w:pPr>
         <w:pStyle w:val="Heading1"/>
       </w:pPr>
       <w:r>
-        <w:t>Other Useful Butto</w:t>
-      </w:r>
-      <w:r>
-        <w:t>ns</w:t>
+        <w:t>Other Useful Buttons</w:t>
       </w:r>
     </w:p>
     <w:p>
@@ -723,13 +1189,7 @@
     </w:p>
     <w:p>
       <w:r>
-        <w:t>⚠</w:t>
-      </w:r>
-      <w:r>
-        <w:t>️</w:t>
-      </w:r>
-      <w:r>
-        <w:t xml:space="preserve"> Only load '_reduced.mat' files. Do not load detection files directly.</w:t>
+        <w:t>⚠️ Only load '_reduced.mat' files. Do not load detection files directly.</w:t>
       </w:r>
     </w:p>
     <w:p>
@@ -752,10 +1212,7 @@
     </w:p>
     <w:p>
       <w:r>
-        <w:t xml:space="preserve">   - Two images wi</w:t>
-      </w:r>
-      <w:r>
-        <w:t>ll appear:</w:t>
+        <w:t xml:space="preserve">   - Two images will appear:</w:t>
       </w:r>
     </w:p>
     <w:p>
@@ -765,7 +1222,6 @@
     </w:p>
     <w:p>
       <w:r>
-        <w:lastRenderedPageBreak/>
         <w:t xml:space="preserve">     • Right: background mask.</w:t>
       </w:r>
     </w:p>
@@ -794,10 +1250,8 @@
         <w:pStyle w:val="Heading1"/>
       </w:pPr>
       <w:r>
-        <w:t xml:space="preserve">Quantify and Save </w:t>
-      </w:r>
-      <w:r>
-        <w:t>Fluorescence</w:t>
+        <w:lastRenderedPageBreak/>
+        <w:t>Quantify and Save Fluorescence</w:t>
       </w:r>
     </w:p>
     <w:p>
@@ -827,10 +1281,7 @@
     </w:p>
     <w:p>
       <w:r>
-        <w:t xml:space="preserve">   • F_StackSum_ch# – sum across the</w:t>
-      </w:r>
-      <w:r>
-        <w:t xml:space="preserve"> Z-stack.</w:t>
+        <w:t xml:space="preserve">   • F_StackSum_ch# – sum across the Z-stack.</w:t>
       </w:r>
     </w:p>
     <w:p>
@@ -903,7 +1354,6 @@
         <w:pStyle w:val="Heading1"/>
       </w:pPr>
       <w:r>
-        <w:lastRenderedPageBreak/>
         <w:t>Editing Parameters</w:t>
       </w:r>
     </w:p>
@@ -914,10 +1364,7 @@
     </w:p>
     <w:p>
       <w:r>
-        <w:t xml:space="preserve">   - Any parameter can be mo</w:t>
-      </w:r>
-      <w:r>
-        <w:t>dified.</w:t>
+        <w:t xml:space="preserve">   - Any parameter can be modified.</w:t>
       </w:r>
     </w:p>
     <w:p>
@@ -1108,6 +1555,272 @@
       </w:rPr>
     </w:lvl>
   </w:abstractNum>
+  <w:abstractNum w:abstractNumId="9">
+    <w:nsid w:val="36FF033E"/>
+    <w:multiLevelType w:val="multilevel"/>
+    <w:tmpl w:val="35FC8096"/>
+    <w:lvl w:ilvl="0">
+      <w:start w:val="1"/>
+      <w:numFmt w:val="bullet"/>
+      <w:lvlText w:val=""/>
+      <w:lvlJc w:val="left"/>
+      <w:pPr>
+        <w:tabs>
+          <w:tab w:val="num" w:pos="720"/>
+        </w:tabs>
+        <w:ind w:left="720" w:hanging="360"/>
+      </w:pPr>
+      <w:rPr>
+        <w:rFonts w:ascii="Symbol" w:hAnsi="Symbol" w:hint="default"/>
+        <w:sz w:val="20"/>
+      </w:rPr>
+    </w:lvl>
+    <w:lvl w:ilvl="1">
+      <w:start w:val="1"/>
+      <w:numFmt w:val="bullet"/>
+      <w:lvlText w:val="o"/>
+      <w:lvlJc w:val="left"/>
+      <w:pPr>
+        <w:tabs>
+          <w:tab w:val="num" w:pos="1440"/>
+        </w:tabs>
+        <w:ind w:left="1440" w:hanging="360"/>
+      </w:pPr>
+      <w:rPr>
+        <w:rFonts w:ascii="Courier New" w:hAnsi="Courier New" w:hint="default"/>
+        <w:sz w:val="20"/>
+      </w:rPr>
+    </w:lvl>
+    <w:lvl w:ilvl="2" w:tentative="1">
+      <w:start w:val="1"/>
+      <w:numFmt w:val="bullet"/>
+      <w:lvlText w:val=""/>
+      <w:lvlJc w:val="left"/>
+      <w:pPr>
+        <w:tabs>
+          <w:tab w:val="num" w:pos="2160"/>
+        </w:tabs>
+        <w:ind w:left="2160" w:hanging="360"/>
+      </w:pPr>
+      <w:rPr>
+        <w:rFonts w:ascii="Wingdings" w:hAnsi="Wingdings" w:hint="default"/>
+        <w:sz w:val="20"/>
+      </w:rPr>
+    </w:lvl>
+    <w:lvl w:ilvl="3" w:tentative="1">
+      <w:start w:val="1"/>
+      <w:numFmt w:val="bullet"/>
+      <w:lvlText w:val=""/>
+      <w:lvlJc w:val="left"/>
+      <w:pPr>
+        <w:tabs>
+          <w:tab w:val="num" w:pos="2880"/>
+        </w:tabs>
+        <w:ind w:left="2880" w:hanging="360"/>
+      </w:pPr>
+      <w:rPr>
+        <w:rFonts w:ascii="Wingdings" w:hAnsi="Wingdings" w:hint="default"/>
+        <w:sz w:val="20"/>
+      </w:rPr>
+    </w:lvl>
+    <w:lvl w:ilvl="4" w:tentative="1">
+      <w:start w:val="1"/>
+      <w:numFmt w:val="bullet"/>
+      <w:lvlText w:val=""/>
+      <w:lvlJc w:val="left"/>
+      <w:pPr>
+        <w:tabs>
+          <w:tab w:val="num" w:pos="3600"/>
+        </w:tabs>
+        <w:ind w:left="3600" w:hanging="360"/>
+      </w:pPr>
+      <w:rPr>
+        <w:rFonts w:ascii="Wingdings" w:hAnsi="Wingdings" w:hint="default"/>
+        <w:sz w:val="20"/>
+      </w:rPr>
+    </w:lvl>
+    <w:lvl w:ilvl="5" w:tentative="1">
+      <w:start w:val="1"/>
+      <w:numFmt w:val="bullet"/>
+      <w:lvlText w:val=""/>
+      <w:lvlJc w:val="left"/>
+      <w:pPr>
+        <w:tabs>
+          <w:tab w:val="num" w:pos="4320"/>
+        </w:tabs>
+        <w:ind w:left="4320" w:hanging="360"/>
+      </w:pPr>
+      <w:rPr>
+        <w:rFonts w:ascii="Wingdings" w:hAnsi="Wingdings" w:hint="default"/>
+        <w:sz w:val="20"/>
+      </w:rPr>
+    </w:lvl>
+    <w:lvl w:ilvl="6" w:tentative="1">
+      <w:start w:val="1"/>
+      <w:numFmt w:val="bullet"/>
+      <w:lvlText w:val=""/>
+      <w:lvlJc w:val="left"/>
+      <w:pPr>
+        <w:tabs>
+          <w:tab w:val="num" w:pos="5040"/>
+        </w:tabs>
+        <w:ind w:left="5040" w:hanging="360"/>
+      </w:pPr>
+      <w:rPr>
+        <w:rFonts w:ascii="Wingdings" w:hAnsi="Wingdings" w:hint="default"/>
+        <w:sz w:val="20"/>
+      </w:rPr>
+    </w:lvl>
+    <w:lvl w:ilvl="7" w:tentative="1">
+      <w:start w:val="1"/>
+      <w:numFmt w:val="bullet"/>
+      <w:lvlText w:val=""/>
+      <w:lvlJc w:val="left"/>
+      <w:pPr>
+        <w:tabs>
+          <w:tab w:val="num" w:pos="5760"/>
+        </w:tabs>
+        <w:ind w:left="5760" w:hanging="360"/>
+      </w:pPr>
+      <w:rPr>
+        <w:rFonts w:ascii="Wingdings" w:hAnsi="Wingdings" w:hint="default"/>
+        <w:sz w:val="20"/>
+      </w:rPr>
+    </w:lvl>
+    <w:lvl w:ilvl="8" w:tentative="1">
+      <w:start w:val="1"/>
+      <w:numFmt w:val="bullet"/>
+      <w:lvlText w:val=""/>
+      <w:lvlJc w:val="left"/>
+      <w:pPr>
+        <w:tabs>
+          <w:tab w:val="num" w:pos="6480"/>
+        </w:tabs>
+        <w:ind w:left="6480" w:hanging="360"/>
+      </w:pPr>
+      <w:rPr>
+        <w:rFonts w:ascii="Wingdings" w:hAnsi="Wingdings" w:hint="default"/>
+        <w:sz w:val="20"/>
+      </w:rPr>
+    </w:lvl>
+  </w:abstractNum>
+  <w:abstractNum w:abstractNumId="10">
+    <w:nsid w:val="67086A9A"/>
+    <w:multiLevelType w:val="multilevel"/>
+    <w:tmpl w:val="C7268C1A"/>
+    <w:lvl w:ilvl="0">
+      <w:start w:val="1"/>
+      <w:numFmt w:val="decimal"/>
+      <w:lvlText w:val="%1."/>
+      <w:lvlJc w:val="left"/>
+      <w:pPr>
+        <w:tabs>
+          <w:tab w:val="num" w:pos="720"/>
+        </w:tabs>
+        <w:ind w:left="720" w:hanging="360"/>
+      </w:pPr>
+    </w:lvl>
+    <w:lvl w:ilvl="1">
+      <w:start w:val="1"/>
+      <w:numFmt w:val="bullet"/>
+      <w:lvlText w:val="o"/>
+      <w:lvlJc w:val="left"/>
+      <w:pPr>
+        <w:tabs>
+          <w:tab w:val="num" w:pos="1440"/>
+        </w:tabs>
+        <w:ind w:left="1440" w:hanging="360"/>
+      </w:pPr>
+      <w:rPr>
+        <w:rFonts w:ascii="Courier New" w:hAnsi="Courier New" w:hint="default"/>
+        <w:sz w:val="20"/>
+      </w:rPr>
+    </w:lvl>
+    <w:lvl w:ilvl="2" w:tentative="1">
+      <w:start w:val="1"/>
+      <w:numFmt w:val="decimal"/>
+      <w:lvlText w:val="%3."/>
+      <w:lvlJc w:val="left"/>
+      <w:pPr>
+        <w:tabs>
+          <w:tab w:val="num" w:pos="2160"/>
+        </w:tabs>
+        <w:ind w:left="2160" w:hanging="360"/>
+      </w:pPr>
+    </w:lvl>
+    <w:lvl w:ilvl="3" w:tentative="1">
+      <w:start w:val="1"/>
+      <w:numFmt w:val="decimal"/>
+      <w:lvlText w:val="%4."/>
+      <w:lvlJc w:val="left"/>
+      <w:pPr>
+        <w:tabs>
+          <w:tab w:val="num" w:pos="2880"/>
+        </w:tabs>
+        <w:ind w:left="2880" w:hanging="360"/>
+      </w:pPr>
+    </w:lvl>
+    <w:lvl w:ilvl="4" w:tentative="1">
+      <w:start w:val="1"/>
+      <w:numFmt w:val="decimal"/>
+      <w:lvlText w:val="%5."/>
+      <w:lvlJc w:val="left"/>
+      <w:pPr>
+        <w:tabs>
+          <w:tab w:val="num" w:pos="3600"/>
+        </w:tabs>
+        <w:ind w:left="3600" w:hanging="360"/>
+      </w:pPr>
+    </w:lvl>
+    <w:lvl w:ilvl="5" w:tentative="1">
+      <w:start w:val="1"/>
+      <w:numFmt w:val="decimal"/>
+      <w:lvlText w:val="%6."/>
+      <w:lvlJc w:val="left"/>
+      <w:pPr>
+        <w:tabs>
+          <w:tab w:val="num" w:pos="4320"/>
+        </w:tabs>
+        <w:ind w:left="4320" w:hanging="360"/>
+      </w:pPr>
+    </w:lvl>
+    <w:lvl w:ilvl="6" w:tentative="1">
+      <w:start w:val="1"/>
+      <w:numFmt w:val="decimal"/>
+      <w:lvlText w:val="%7."/>
+      <w:lvlJc w:val="left"/>
+      <w:pPr>
+        <w:tabs>
+          <w:tab w:val="num" w:pos="5040"/>
+        </w:tabs>
+        <w:ind w:left="5040" w:hanging="360"/>
+      </w:pPr>
+    </w:lvl>
+    <w:lvl w:ilvl="7" w:tentative="1">
+      <w:start w:val="1"/>
+      <w:numFmt w:val="decimal"/>
+      <w:lvlText w:val="%8."/>
+      <w:lvlJc w:val="left"/>
+      <w:pPr>
+        <w:tabs>
+          <w:tab w:val="num" w:pos="5760"/>
+        </w:tabs>
+        <w:ind w:left="5760" w:hanging="360"/>
+      </w:pPr>
+    </w:lvl>
+    <w:lvl w:ilvl="8" w:tentative="1">
+      <w:start w:val="1"/>
+      <w:numFmt w:val="decimal"/>
+      <w:lvlText w:val="%9."/>
+      <w:lvlJc w:val="left"/>
+      <w:pPr>
+        <w:tabs>
+          <w:tab w:val="num" w:pos="6480"/>
+        </w:tabs>
+        <w:ind w:left="6480" w:hanging="360"/>
+      </w:pPr>
+    </w:lvl>
+  </w:abstractNum>
   <w:num w:numId="1">
     <w:abstractNumId w:val="8"/>
   </w:num>
@@ -1134,6 +1847,12 @@
   </w:num>
   <w:num w:numId="9">
     <w:abstractNumId w:val="0"/>
+  </w:num>
+  <w:num w:numId="10">
+    <w:abstractNumId w:val="10"/>
+  </w:num>
+  <w:num w:numId="11">
+    <w:abstractNumId w:val="9"/>
   </w:num>
 </w:numbering>
 </file>
@@ -13011,6 +13730,35 @@
       <w:szCs w:val="16"/>
     </w:rPr>
   </w:style>
+  <w:style w:type="paragraph" w:styleId="NormalWeb">
+    <w:name w:val="Normal (Web)"/>
+    <w:basedOn w:val="Normal"/>
+    <w:uiPriority w:val="99"/>
+    <w:unhideWhenUsed/>
+    <w:rsid w:val="00EB32DB"/>
+    <w:pPr>
+      <w:spacing w:before="100" w:beforeAutospacing="1" w:after="100" w:afterAutospacing="1" w:line="240" w:lineRule="auto"/>
+    </w:pPr>
+    <w:rPr>
+      <w:rFonts w:ascii="Times New Roman" w:eastAsia="Times New Roman" w:hAnsi="Times New Roman" w:cs="Times New Roman"/>
+      <w:sz w:val="24"/>
+      <w:szCs w:val="24"/>
+      <w:lang w:val="fr-FR" w:eastAsia="fr-FR"/>
+    </w:rPr>
+  </w:style>
+  <w:style w:type="character" w:styleId="HTMLCode">
+    <w:name w:val="HTML Code"/>
+    <w:basedOn w:val="DefaultParagraphFont"/>
+    <w:uiPriority w:val="99"/>
+    <w:semiHidden/>
+    <w:unhideWhenUsed/>
+    <w:rsid w:val="00EB32DB"/>
+    <w:rPr>
+      <w:rFonts w:ascii="Courier New" w:eastAsia="Times New Roman" w:hAnsi="Courier New" w:cs="Courier New"/>
+      <w:sz w:val="20"/>
+      <w:szCs w:val="20"/>
+    </w:rPr>
+  </w:style>
 </w:styles>
 </file>
 
@@ -24885,6 +25633,35 @@
       <w:rFonts w:ascii="Tahoma" w:hAnsi="Tahoma" w:cs="Tahoma"/>
       <w:sz w:val="16"/>
       <w:szCs w:val="16"/>
+    </w:rPr>
+  </w:style>
+  <w:style w:type="paragraph" w:styleId="NormalWeb">
+    <w:name w:val="Normal (Web)"/>
+    <w:basedOn w:val="Normal"/>
+    <w:uiPriority w:val="99"/>
+    <w:unhideWhenUsed/>
+    <w:rsid w:val="00EB32DB"/>
+    <w:pPr>
+      <w:spacing w:before="100" w:beforeAutospacing="1" w:after="100" w:afterAutospacing="1" w:line="240" w:lineRule="auto"/>
+    </w:pPr>
+    <w:rPr>
+      <w:rFonts w:ascii="Times New Roman" w:eastAsia="Times New Roman" w:hAnsi="Times New Roman" w:cs="Times New Roman"/>
+      <w:sz w:val="24"/>
+      <w:szCs w:val="24"/>
+      <w:lang w:val="fr-FR" w:eastAsia="fr-FR"/>
+    </w:rPr>
+  </w:style>
+  <w:style w:type="character" w:styleId="HTMLCode">
+    <w:name w:val="HTML Code"/>
+    <w:basedOn w:val="DefaultParagraphFont"/>
+    <w:uiPriority w:val="99"/>
+    <w:semiHidden/>
+    <w:unhideWhenUsed/>
+    <w:rsid w:val="00EB32DB"/>
+    <w:rPr>
+      <w:rFonts w:ascii="Courier New" w:eastAsia="Times New Roman" w:hAnsi="Courier New" w:cs="Courier New"/>
+      <w:sz w:val="20"/>
+      <w:szCs w:val="20"/>
     </w:rPr>
   </w:style>
 </w:styles>
@@ -25215,7 +25992,7 @@
 </file>
 
 <file path=customXml/itemProps1.xml><?xml version="1.0" encoding="utf-8"?>
-<ds:datastoreItem xmlns:ds="http://schemas.openxmlformats.org/officeDocument/2006/customXml" ds:itemID="{47330833-333C-4CBD-9DBB-C372EAA7F088}">
+<ds:datastoreItem xmlns:ds="http://schemas.openxmlformats.org/officeDocument/2006/customXml" ds:itemID="{82DB5E1D-D87B-4D5E-9F82-007CE77F58AC}">
   <ds:schemaRefs>
     <ds:schemaRef ds:uri="http://schemas.openxmlformats.org/officeDocument/2006/bibliography"/>
   </ds:schemaRefs>

</xml_diff>

<commit_message>
small fixes to parameter mini-GUI and updated user manual
</commit_message>
<xml_diff>
--- a/images/Cilia_GUI_Final.docx
+++ b/images/Cilia_GUI_Final.docx
@@ -337,7 +337,7 @@
             <v:path o:extrusionok="f" gradientshapeok="t" o:connecttype="rect"/>
             <o:lock v:ext="edit" aspectratio="t"/>
           </v:shapetype>
-          <v:shape id="_x0000_i1025" type="#_x0000_t75" style="width:342pt;height:216.6pt">
+          <v:shape id="_x0000_i1025" type="#_x0000_t75" style="width:342pt;height:216.75pt">
             <v:imagedata r:id="rId6" o:title="LaunchSession"/>
           </v:shape>
         </w:pict>
@@ -361,11 +361,7 @@
         <w:t xml:space="preserve">   - The program only reads </w:t>
       </w:r>
       <w:r>
-        <w:t>*</w:t>
-      </w:r>
-      <w:proofErr w:type="gramStart"/>
-      <w:r>
-        <w:t>_</w:t>
+        <w:t>*_</w:t>
       </w:r>
       <w:proofErr w:type="spellStart"/>
       <w:r>
@@ -379,11 +375,7 @@
         <w:t xml:space="preserve"> </w:t>
       </w:r>
       <w:r>
-        <w:t>,</w:t>
-      </w:r>
-      <w:proofErr w:type="gramEnd"/>
-      <w:r>
-        <w:t xml:space="preserve"> i.e. </w:t>
+        <w:t xml:space="preserve">, i.e. </w:t>
       </w:r>
       <w:r>
         <w:t>files</w:t>
@@ -411,15 +403,7 @@
         <w:t>to a few</w:t>
       </w:r>
       <w:r>
-        <w:t xml:space="preserve"> </w:t>
-      </w:r>
-      <w:proofErr w:type="gramStart"/>
-      <w:r>
-        <w:t>averaged</w:t>
-      </w:r>
-      <w:proofErr w:type="gramEnd"/>
-      <w:r>
-        <w:t xml:space="preserve"> </w:t>
+        <w:t xml:space="preserve"> averaged </w:t>
       </w:r>
       <w:r>
         <w:t>Z-planes (down to a single Z-plane)</w:t>
@@ -598,289 +582,349 @@
         <w:lastRenderedPageBreak/>
         <w:t>Parameters to Adjust Detection</w:t>
       </w:r>
+      <w:r>
+        <w:br/>
+      </w:r>
     </w:p>
     <w:p>
-      <w:r>
+      <w:pPr>
         <w:rPr>
           <w:b/>
           <w:bCs/>
         </w:rPr>
-        <w:t>10-a. Window Size (region considered for segmentation)</w:t>
-      </w:r>
-    </w:p>
-    <w:p>
-      <w:pPr>
-        <w:numPr>
-          <w:ilvl w:val="0"/>
-          <w:numId w:val="12"/>
-        </w:numPr>
-      </w:pPr>
-      <w:r>
-        <w:t>Defines the square region (in pixels) around the clicked seed used to isolate the cilium for detection.</w:t>
-      </w:r>
-    </w:p>
-    <w:p>
-      <w:pPr>
-        <w:numPr>
-          <w:ilvl w:val="0"/>
-          <w:numId w:val="12"/>
-        </w:numPr>
-      </w:pPr>
-      <w:r>
-        <w:t xml:space="preserve">Recommended range: </w:t>
+      </w:pPr>
+      <w:r>
+        <w:t xml:space="preserve">10 - </w:t>
+      </w:r>
+      <w:r>
+        <w:t xml:space="preserve">Click “Tune parameters” for loading </w:t>
+      </w:r>
+      <w:r>
+        <w:t xml:space="preserve">pre-set parameters  or set your own custom parameters.  A </w:t>
+      </w:r>
+      <w:r>
+        <w:t>mini-GUI</w:t>
+      </w:r>
+      <w:r>
+        <w:t xml:space="preserve"> open </w:t>
+      </w:r>
+      <w:r>
+        <w:t xml:space="preserve">to interactively optimize detection on a small </w:t>
+      </w:r>
+      <w:r>
+        <w:t xml:space="preserve">set </w:t>
+      </w:r>
+      <w:r>
+        <w:t xml:space="preserve"> before running it broadly</w:t>
+      </w:r>
+      <w:r>
+        <w:t>.</w:t>
       </w:r>
       <w:r>
         <w:rPr>
           <w:b/>
           <w:bCs/>
         </w:rPr>
-        <w:t xml:space="preserve">50–150 </w:t>
-      </w:r>
-      <w:proofErr w:type="spellStart"/>
+        <w:br/>
+      </w:r>
       <w:r>
         <w:rPr>
           <w:b/>
           <w:bCs/>
         </w:rPr>
-        <w:t>px</w:t>
-      </w:r>
-      <w:proofErr w:type="spellEnd"/>
-      <w:r>
-        <w:t xml:space="preserve"> depending on image resolution and cilia length.</w:t>
-      </w:r>
-    </w:p>
-    <w:p>
+        <w:br/>
+      </w:r>
       <w:r>
         <w:rPr>
           <w:b/>
           <w:bCs/>
         </w:rPr>
-        <w:t>10-b. Sensitivity Threshold</w:t>
-      </w:r>
-    </w:p>
-    <w:p>
-      <w:pPr>
-        <w:numPr>
-          <w:ilvl w:val="0"/>
-          <w:numId w:val="13"/>
-        </w:numPr>
-      </w:pPr>
-      <w:r>
-        <w:t>Adjusts how permissive the adaptive threshold is.</w:t>
-      </w:r>
-    </w:p>
-    <w:p>
-      <w:pPr>
-        <w:numPr>
-          <w:ilvl w:val="0"/>
-          <w:numId w:val="13"/>
-        </w:numPr>
-      </w:pPr>
-      <w:r>
-        <w:t xml:space="preserve">Recommended range: </w:t>
+        <w:sym w:font="Wingdings" w:char="F0E0"/>
       </w:r>
       <w:r>
         <w:rPr>
           <w:b/>
           <w:bCs/>
         </w:rPr>
-        <w:t>0.3–0.7</w:t>
-      </w:r>
-      <w:r>
-        <w:t xml:space="preserve"> (use </w:t>
-      </w:r>
+        <w:t xml:space="preserve"> Use pre-set for cilia detection </w:t>
+      </w:r>
+      <w:r>
+        <w:t>(</w:t>
+      </w:r>
+      <w:proofErr w:type="spellStart"/>
+      <w:r>
+        <w:t>cilia_defaults.mat</w:t>
+      </w:r>
+      <w:proofErr w:type="spellEnd"/>
+      <w:r>
+        <w:t xml:space="preserve"> </w:t>
+      </w:r>
+      <w:r>
+        <w:t xml:space="preserve">used as default </w:t>
+      </w:r>
+      <w:r>
+        <w:t xml:space="preserve">or </w:t>
+      </w:r>
+      <w:proofErr w:type="spellStart"/>
+      <w:r>
+        <w:t>cilia_final.mat</w:t>
+      </w:r>
+      <w:proofErr w:type="spellEnd"/>
+      <w:r>
+        <w:t>) or axon initial segments (</w:t>
+      </w:r>
+      <w:proofErr w:type="spellStart"/>
+      <w:r>
+        <w:t>AIS_final</w:t>
+      </w:r>
+      <w:r>
+        <w:t>.mat</w:t>
+      </w:r>
+      <w:proofErr w:type="spellEnd"/>
+      <w:r>
+        <w:t xml:space="preserve">), </w:t>
+      </w:r>
+      <w:r>
+        <w:t xml:space="preserve">that can be loaded </w:t>
+      </w:r>
+      <w:r>
+        <w:t>in the mini-GUI</w:t>
+      </w:r>
+      <w:r>
+        <w:t xml:space="preserve">. Click </w:t>
+      </w:r>
+      <w:r>
+        <w:t>“</w:t>
+      </w:r>
+      <w:r>
+        <w:t>apply</w:t>
+      </w:r>
+      <w:r>
+        <w:t>”</w:t>
+      </w:r>
+      <w:r>
+        <w:t xml:space="preserve"> set these parameters </w:t>
+      </w:r>
+      <w:r>
+        <w:t xml:space="preserve">active in the main GUI and as </w:t>
+      </w:r>
+      <w:r>
+        <w:t xml:space="preserve">new defaults. </w:t>
+      </w:r>
+    </w:p>
+    <w:p>
       <w:r>
         <w:rPr>
           <w:b/>
           <w:bCs/>
         </w:rPr>
-        <w:t>0.4–0.5</w:t>
-      </w:r>
-      <w:r>
-        <w:t xml:space="preserve"> in most cases).</w:t>
-      </w:r>
-    </w:p>
-    <w:p>
+        <w:sym w:font="Wingdings" w:char="F0E0"/>
+      </w:r>
       <w:r>
         <w:rPr>
           <w:b/>
           <w:bCs/>
         </w:rPr>
-        <w:t>10-c. Detection Prefilter (used only for detection, not quantification)</w:t>
-      </w:r>
-    </w:p>
-    <w:p>
-      <w:pPr>
-        <w:numPr>
-          <w:ilvl w:val="0"/>
-          <w:numId w:val="14"/>
-        </w:numPr>
-      </w:pPr>
-      <w:r>
-        <w:t xml:space="preserve">Applies a light </w:t>
+        <w:t xml:space="preserve"> </w:t>
       </w:r>
       <w:r>
         <w:rPr>
           <w:b/>
           <w:bCs/>
         </w:rPr>
-        <w:t>spatial smoothing</w:t>
-      </w:r>
-      <w:r>
-        <w:t xml:space="preserve"> to simplify </w:t>
-      </w:r>
-      <w:proofErr w:type="gramStart"/>
-      <w:r>
-        <w:t>punctate</w:t>
-      </w:r>
-      <w:proofErr w:type="gramEnd"/>
-      <w:r>
-        <w:t xml:space="preserve"> or noisy images before segmentation.</w:t>
-      </w:r>
-      <w:r>
-        <w:t xml:space="preserve"> This setting </w:t>
-      </w:r>
-      <w:r>
-        <w:t xml:space="preserve">Does </w:t>
+        <w:t xml:space="preserve">To generate </w:t>
       </w:r>
       <w:r>
         <w:rPr>
           <w:b/>
           <w:bCs/>
         </w:rPr>
-        <w:t>not</w:t>
-      </w:r>
-      <w:r>
-        <w:t xml:space="preserve"> affect quantitative measurements (intensity, length, etc.), only the initial mask detection.</w:t>
+        <w:t xml:space="preserve">your own custom parameters, </w:t>
+      </w:r>
+      <w:r>
+        <w:rPr>
+          <w:rFonts w:hAnsi="Symbol"/>
+        </w:rPr>
+        <w:t></w:t>
+      </w:r>
+      <w:r>
+        <w:t xml:space="preserve">  </w:t>
+      </w:r>
+      <w:r>
+        <w:t>First p</w:t>
+      </w:r>
+      <w:r>
+        <w:t>ick a representative Z-plane and channel</w:t>
+      </w:r>
+      <w:r>
+        <w:t xml:space="preserve"> in the main GUI</w:t>
+      </w:r>
+      <w:r>
+        <w:t>.</w:t>
       </w:r>
       <w:r>
         <w:t xml:space="preserve"> </w:t>
+      </w:r>
+      <w:r>
+        <w:rPr>
+          <w:rFonts w:hAnsi="Symbol"/>
+        </w:rPr>
+        <w:t></w:t>
+      </w:r>
+      <w:r>
+        <w:t xml:space="preserve">  Click </w:t>
+      </w:r>
+      <w:r>
+        <w:t>on</w:t>
+      </w:r>
+      <w:r>
+        <w:t xml:space="preserve"> a </w:t>
+      </w:r>
+      <w:r>
+        <w:t xml:space="preserve">few </w:t>
+      </w:r>
+      <w:r>
+        <w:t xml:space="preserve">typical </w:t>
+      </w:r>
+      <w:r>
+        <w:t>cilia</w:t>
+      </w:r>
+      <w:r>
+        <w:t xml:space="preserve"> to be detected </w:t>
+      </w:r>
+      <w:r>
+        <w:t xml:space="preserve">and press </w:t>
+      </w:r>
+      <w:r>
+        <w:rPr>
+          <w:rStyle w:val="Strong"/>
+          <w:b w:val="0"/>
+          <w:bCs w:val="0"/>
+        </w:rPr>
+        <w:t>Space</w:t>
+      </w:r>
+      <w:r>
+        <w:t xml:space="preserve"> to detect.</w:t>
+      </w:r>
+      <w:r>
+        <w:t xml:space="preserve"> Open the mini-GUI (click tune parameter) </w:t>
+      </w:r>
+      <w:r>
+        <w:rPr>
+          <w:rFonts w:hAnsi="Symbol"/>
+        </w:rPr>
+        <w:t></w:t>
+      </w:r>
+      <w:r>
+        <w:t xml:space="preserve">  Adjust sliders/toggles:</w:t>
+      </w:r>
+      <w:r>
+        <w:t xml:space="preserve">, save the set parameters and click </w:t>
+      </w:r>
+      <w:r>
+        <w:t>“apply” set these parameters active in the main GUI and as new defaults.</w:t>
       </w:r>
     </w:p>
     <w:p>
-      <w:pPr>
-        <w:numPr>
-          <w:ilvl w:val="0"/>
-          <w:numId w:val="14"/>
-        </w:numPr>
-      </w:pPr>
       <w:r>
         <w:rPr>
           <w:b/>
           <w:bCs/>
         </w:rPr>
-        <w:t>Enable prefilter</w:t>
-      </w:r>
-      <w:r>
-        <w:t xml:space="preserve"> only if cilia appear fragmented or very speckled.</w:t>
-      </w:r>
-      <w:r>
-        <w:t xml:space="preserve"> </w:t>
+        <w:sym w:font="Wingdings" w:char="F0E0"/>
       </w:r>
       <w:r>
         <w:rPr>
           <w:b/>
           <w:bCs/>
         </w:rPr>
-        <w:t>Spatial scale:</w:t>
-      </w:r>
-      <w:r>
-        <w:t xml:space="preserve"> ~</w:t>
+        <w:t xml:space="preserve"> </w:t>
       </w:r>
       <w:r>
         <w:rPr>
           <w:b/>
           <w:bCs/>
         </w:rPr>
-        <w:t xml:space="preserve">2 </w:t>
-      </w:r>
-      <w:proofErr w:type="spellStart"/>
+        <w:t xml:space="preserve">Recompute </w:t>
+      </w:r>
       <w:r>
         <w:rPr>
           <w:b/>
           <w:bCs/>
         </w:rPr>
-        <w:t>px</w:t>
-      </w:r>
-      <w:proofErr w:type="spellEnd"/>
-      <w:r>
-        <w:t xml:space="preserve"> (try between </w:t>
-      </w:r>
-      <w:r>
-        <w:rPr>
-          <w:b/>
-          <w:bCs/>
-        </w:rPr>
-        <w:t xml:space="preserve">1–4 </w:t>
-      </w:r>
-      <w:proofErr w:type="spellStart"/>
-      <w:r>
-        <w:rPr>
-          <w:b/>
-          <w:bCs/>
-        </w:rPr>
-        <w:t>px</w:t>
-      </w:r>
-      <w:proofErr w:type="spellEnd"/>
-      <w:r>
-        <w:t>).</w:t>
-      </w:r>
-    </w:p>
-    <w:p/>
-    <w:p>
-      <w:pPr>
-        <w:pStyle w:val="Heading1"/>
-      </w:pPr>
-      <w:r>
-        <w:t>Merging ROIs</w:t>
+        <w:t xml:space="preserve">ROIs </w:t>
+      </w:r>
+      <w:r>
+        <w:t>for a</w:t>
+      </w:r>
+      <w:r>
+        <w:t>ny</w:t>
+      </w:r>
+      <w:r>
+        <w:t xml:space="preserve"> detection made prior to the parameter tuning </w:t>
+      </w:r>
+      <w:r>
+        <w:t xml:space="preserve">this is done </w:t>
+      </w:r>
+      <w:r>
+        <w:t>by clicking “Recompute ROIs</w:t>
+      </w:r>
+      <w:r>
+        <w:t xml:space="preserve">” in the main GUI after applying the parameters </w:t>
       </w:r>
     </w:p>
     <w:p>
-      <w:r>
-        <w:t>11. If a cilium is split across Z-planes or incompletely detected:</w:t>
+      <w:pPr>
+        <w:pStyle w:val="Heading1"/>
+      </w:pPr>
+      <w:r>
+        <w:t>Merging ROIs</w:t>
       </w:r>
     </w:p>
     <w:p>
       <w:r>
-        <w:t xml:space="preserve">   - Click near the junction point.</w:t>
+        <w:t>11. If a cilium is split across Z-planes or incompletely detected:</w:t>
       </w:r>
     </w:p>
     <w:p>
       <w:r>
-        <w:t xml:space="preserve">   - Press M to merge ROIs (works if they are close enough).</w:t>
+        <w:t xml:space="preserve">   - Click near the junction point.</w:t>
       </w:r>
     </w:p>
     <w:p>
-      <w:pPr>
-        <w:pStyle w:val="Heading1"/>
-      </w:pPr>
-      <w:r>
-        <w:t>Deleting ROIs</w:t>
+      <w:r>
+        <w:t xml:space="preserve">   - Press M to merge ROIs (works if they are close enough).</w:t>
       </w:r>
     </w:p>
     <w:p>
-      <w:r>
-        <w:t>12. To delete ROIs:</w:t>
+      <w:pPr>
+        <w:pStyle w:val="Heading1"/>
+      </w:pPr>
+      <w:r>
+        <w:t>Deleting ROIs</w:t>
       </w:r>
     </w:p>
     <w:p>
       <w:r>
-        <w:t xml:space="preserve">   - Single ROI: click near it and press S.</w:t>
+        <w:t>12. To delete ROIs:</w:t>
       </w:r>
     </w:p>
     <w:p>
       <w:r>
+        <w:t xml:space="preserve">   - Single ROI: click near it and press S.</w:t>
+      </w:r>
+    </w:p>
+    <w:p>
+      <w:r>
         <w:t xml:space="preserve">   - All ROIs: click 'Clear Detections'.</w:t>
       </w:r>
     </w:p>
-    <w:p/>
     <w:p>
       <w:pPr>
         <w:pStyle w:val="Heading1"/>
         <w:spacing w:line="360" w:lineRule="auto"/>
       </w:pPr>
       <w:r>
-        <w:lastRenderedPageBreak/>
         <w:t>Automated ROI detection</w:t>
       </w:r>
     </w:p>
@@ -977,6 +1021,7 @@
         <w:rPr>
           <w:lang w:val="en-US"/>
         </w:rPr>
+        <w:lastRenderedPageBreak/>
         <w:t>A pop-up window will ask how many ROIs you want to detect.</w:t>
       </w:r>
     </w:p>
@@ -1016,21 +1061,7 @@
         <w:rPr>
           <w:lang w:val="en-US"/>
         </w:rPr>
-        <w:t xml:space="preserve"> </w:t>
-      </w:r>
-      <w:proofErr w:type="gramStart"/>
-      <w:r>
-        <w:rPr>
-          <w:lang w:val="en-US"/>
-        </w:rPr>
-        <w:t>Tip:</w:t>
-      </w:r>
-      <w:proofErr w:type="gramEnd"/>
-      <w:r>
-        <w:rPr>
-          <w:lang w:val="en-US"/>
-        </w:rPr>
-        <w:t xml:space="preserve"> start with a small number (e.g., </w:t>
+        <w:t xml:space="preserve"> Tip: start with a small number (e.g., </w:t>
       </w:r>
       <w:r>
         <w:rPr>
@@ -1126,14 +1157,12 @@
       <w:pPr>
         <w:pStyle w:val="NormalWeb"/>
       </w:pPr>
-      <w:proofErr w:type="gramStart"/>
       <w:r>
         <w:rPr>
           <w:rStyle w:val="Strong"/>
         </w:rPr>
         <w:t>Notes:</w:t>
       </w:r>
-      <w:proofErr w:type="gramEnd"/>
     </w:p>
     <w:p>
       <w:pPr>
@@ -1424,7 +1453,6 @@
     </w:p>
     <w:p>
       <w:r>
-        <w:lastRenderedPageBreak/>
         <w:t>⚠️ Only load '_reduced.mat' files. Do not load detection files directly.</w:t>
       </w:r>
     </w:p>
@@ -1453,6 +1481,7 @@
     </w:p>
     <w:p>
       <w:r>
+        <w:lastRenderedPageBreak/>
         <w:t xml:space="preserve">     • Left: cilia mask overlay.</w:t>
       </w:r>
     </w:p>
@@ -1501,7 +1530,21 @@
     </w:p>
     <w:p>
       <w:r>
-        <w:t xml:space="preserve">   - Creates one Excel file (.xls) per image in 'Matlab_quantif/'.</w:t>
+        <w:t xml:space="preserve">   - </w:t>
+      </w:r>
+      <w:r>
+        <w:t xml:space="preserve">this </w:t>
+      </w:r>
+      <w:r>
+        <w:t>Creates one Excel file (.</w:t>
+      </w:r>
+      <w:proofErr w:type="spellStart"/>
+      <w:r>
+        <w:t>xls</w:t>
+      </w:r>
+      <w:proofErr w:type="spellEnd"/>
+      <w:r>
+        <w:t>) per image in 'Matlab_quantif/'.</w:t>
       </w:r>
     </w:p>
     <w:p>
@@ -1556,7 +1599,6 @@
     </w:p>
     <w:p>
       <w:r>
-        <w:lastRenderedPageBreak/>
         <w:t>Notes:</w:t>
       </w:r>
     </w:p>
@@ -1590,23 +1632,537 @@
         <w:pStyle w:val="Heading1"/>
       </w:pPr>
       <w:r>
+        <w:lastRenderedPageBreak/>
         <w:t>Editing Parameters</w:t>
       </w:r>
     </w:p>
     <w:p>
       <w:r>
-        <w:t>17. Parameters are user-editable:</w:t>
+        <w:t>17. Parameters are user-editable</w:t>
+      </w:r>
+      <w:r>
+        <w:t xml:space="preserve">, either using the </w:t>
+      </w:r>
+      <w:proofErr w:type="spellStart"/>
+      <w:r>
+        <w:t>miniGUI</w:t>
+      </w:r>
+      <w:proofErr w:type="spellEnd"/>
+      <w:r>
+        <w:t xml:space="preserve"> (only detection related parameters, see section 10 of this guide) or with the button “edit any parameters” where parameters for detection and quantification can be modified. </w:t>
       </w:r>
     </w:p>
     <w:p>
-      <w:r>
-        <w:t xml:space="preserve">   - Any parameter can be modified.</w:t>
+      <w:pPr>
+        <w:spacing w:after="0"/>
+        <w:ind w:firstLine="720"/>
+      </w:pPr>
+      <w:r>
+        <w:rPr>
+          <w:b/>
+          <w:bCs/>
+        </w:rPr>
+        <w:sym w:font="Wingdings" w:char="F0E0"/>
+      </w:r>
+      <w:r>
+        <w:rPr>
+          <w:b/>
+          <w:bCs/>
+        </w:rPr>
+        <w:t xml:space="preserve"> </w:t>
+      </w:r>
+      <w:r>
+        <w:t>The main parameter</w:t>
+      </w:r>
+      <w:r>
+        <w:t>s</w:t>
+      </w:r>
+      <w:r>
+        <w:t xml:space="preserve"> for detection are: </w:t>
       </w:r>
     </w:p>
     <w:p>
-      <w:r>
-        <w:t xml:space="preserve">   - Settings are automatically saved and reloaded in the next session.</w:t>
-      </w:r>
+      <w:pPr>
+        <w:spacing w:after="0"/>
+      </w:pPr>
+      <w:r>
+        <w:rPr>
+          <w:b/>
+          <w:bCs/>
+        </w:rPr>
+        <w:t>a. Window Size (region considered for segmentation)</w:t>
+      </w:r>
+    </w:p>
+    <w:p>
+      <w:pPr>
+        <w:numPr>
+          <w:ilvl w:val="0"/>
+          <w:numId w:val="12"/>
+        </w:numPr>
+        <w:spacing w:after="0"/>
+      </w:pPr>
+      <w:r>
+        <w:t>Defines the square region (in pixels) around the clicked seed used to isolate the cilium for detection.</w:t>
+      </w:r>
+      <w:r>
+        <w:t xml:space="preserve"> </w:t>
+      </w:r>
+      <w:r>
+        <w:t xml:space="preserve">Recommended range: </w:t>
+      </w:r>
+      <w:r>
+        <w:rPr>
+          <w:b/>
+          <w:bCs/>
+        </w:rPr>
+        <w:t>50</w:t>
+      </w:r>
+      <w:r>
+        <w:rPr>
+          <w:b/>
+          <w:bCs/>
+        </w:rPr>
+        <w:t>–</w:t>
+      </w:r>
+      <w:r>
+        <w:rPr>
+          <w:b/>
+          <w:bCs/>
+        </w:rPr>
+        <w:t>40</w:t>
+      </w:r>
+      <w:r>
+        <w:rPr>
+          <w:b/>
+          <w:bCs/>
+        </w:rPr>
+        <w:t xml:space="preserve">0 </w:t>
+      </w:r>
+      <w:proofErr w:type="spellStart"/>
+      <w:r>
+        <w:rPr>
+          <w:b/>
+          <w:bCs/>
+        </w:rPr>
+        <w:t>px</w:t>
+      </w:r>
+      <w:proofErr w:type="spellEnd"/>
+      <w:r>
+        <w:t xml:space="preserve"> depending on image resolution and cilia length.</w:t>
+      </w:r>
+    </w:p>
+    <w:p>
+      <w:pPr>
+        <w:spacing w:after="0"/>
+      </w:pPr>
+      <w:r>
+        <w:rPr>
+          <w:b/>
+          <w:bCs/>
+        </w:rPr>
+        <w:t>b. Sensitivity Threshold</w:t>
+      </w:r>
+    </w:p>
+    <w:p>
+      <w:pPr>
+        <w:numPr>
+          <w:ilvl w:val="0"/>
+          <w:numId w:val="13"/>
+        </w:numPr>
+        <w:spacing w:after="0"/>
+      </w:pPr>
+      <w:r>
+        <w:t>Adjusts how permissive the adaptive threshold is.</w:t>
+      </w:r>
+      <w:r>
+        <w:t xml:space="preserve"> </w:t>
+      </w:r>
+      <w:r>
+        <w:t xml:space="preserve">Recommended range: </w:t>
+      </w:r>
+      <w:r>
+        <w:rPr>
+          <w:b/>
+          <w:bCs/>
+        </w:rPr>
+        <w:t>0.3–0.7</w:t>
+      </w:r>
+      <w:r>
+        <w:t xml:space="preserve"> (use </w:t>
+      </w:r>
+      <w:r>
+        <w:rPr>
+          <w:b/>
+          <w:bCs/>
+        </w:rPr>
+        <w:t>0.4–0.5</w:t>
+      </w:r>
+      <w:r>
+        <w:t xml:space="preserve"> in most cases)</w:t>
+      </w:r>
+      <w:r>
+        <w:t>, or 0.6-1 if using Otsu global threshold</w:t>
+      </w:r>
+    </w:p>
+    <w:p>
+      <w:pPr>
+        <w:spacing w:after="0"/>
+      </w:pPr>
+      <w:r>
+        <w:rPr>
+          <w:b/>
+          <w:bCs/>
+        </w:rPr>
+        <w:t>c. Detection Prefilter (used only for detection, not quantification)</w:t>
+      </w:r>
+    </w:p>
+    <w:p>
+      <w:pPr>
+        <w:numPr>
+          <w:ilvl w:val="0"/>
+          <w:numId w:val="14"/>
+        </w:numPr>
+        <w:spacing w:after="0"/>
+      </w:pPr>
+      <w:r>
+        <w:t xml:space="preserve">Applies a light </w:t>
+      </w:r>
+      <w:r>
+        <w:t>edge-</w:t>
+      </w:r>
+      <w:proofErr w:type="spellStart"/>
+      <w:r>
+        <w:t>preservng</w:t>
+      </w:r>
+      <w:proofErr w:type="spellEnd"/>
+      <w:r>
+        <w:t xml:space="preserve"> </w:t>
+      </w:r>
+      <w:r>
+        <w:rPr>
+          <w:b/>
+          <w:bCs/>
+        </w:rPr>
+        <w:t>spatial smoothing</w:t>
+      </w:r>
+      <w:r>
+        <w:t xml:space="preserve"> to simplify </w:t>
+      </w:r>
+      <w:proofErr w:type="spellStart"/>
+      <w:r>
+        <w:t>punctate</w:t>
+      </w:r>
+      <w:r>
+        <w:t>d</w:t>
+      </w:r>
+      <w:proofErr w:type="spellEnd"/>
+      <w:r>
+        <w:t xml:space="preserve"> or noisy images before segmentation.</w:t>
+      </w:r>
+      <w:r>
+        <w:t xml:space="preserve"> This setting </w:t>
+      </w:r>
+      <w:r>
+        <w:t xml:space="preserve">Does </w:t>
+      </w:r>
+      <w:r>
+        <w:rPr>
+          <w:b/>
+          <w:bCs/>
+        </w:rPr>
+        <w:t>not</w:t>
+      </w:r>
+      <w:r>
+        <w:t xml:space="preserve"> affect quantitative measurements (intensity, length, etc.), only the initial mask detection.</w:t>
+      </w:r>
+      <w:r>
+        <w:t xml:space="preserve">  </w:t>
+      </w:r>
+      <w:r>
+        <w:rPr>
+          <w:b/>
+          <w:bCs/>
+        </w:rPr>
+        <w:t>Enable prefilter</w:t>
+      </w:r>
+      <w:r>
+        <w:t xml:space="preserve"> only if cilia appear fragmented or speckled.</w:t>
+      </w:r>
+      <w:r>
+        <w:t xml:space="preserve"> </w:t>
+      </w:r>
+      <w:r>
+        <w:rPr>
+          <w:b/>
+          <w:bCs/>
+        </w:rPr>
+        <w:t>Spatial scale:</w:t>
+      </w:r>
+      <w:r>
+        <w:t xml:space="preserve"> ~</w:t>
+      </w:r>
+      <w:r>
+        <w:rPr>
+          <w:b/>
+          <w:bCs/>
+        </w:rPr>
+        <w:t xml:space="preserve">2 </w:t>
+      </w:r>
+      <w:proofErr w:type="spellStart"/>
+      <w:r>
+        <w:rPr>
+          <w:b/>
+          <w:bCs/>
+        </w:rPr>
+        <w:t>px</w:t>
+      </w:r>
+      <w:proofErr w:type="spellEnd"/>
+      <w:r>
+        <w:t xml:space="preserve"> (try between </w:t>
+      </w:r>
+      <w:r>
+        <w:rPr>
+          <w:b/>
+          <w:bCs/>
+        </w:rPr>
+        <w:t xml:space="preserve">1–4 </w:t>
+      </w:r>
+      <w:proofErr w:type="spellStart"/>
+      <w:r>
+        <w:rPr>
+          <w:b/>
+          <w:bCs/>
+        </w:rPr>
+        <w:t>px</w:t>
+      </w:r>
+      <w:proofErr w:type="spellEnd"/>
+      <w:r>
+        <w:t>).</w:t>
+      </w:r>
+    </w:p>
+    <w:p>
+      <w:pPr>
+        <w:spacing w:after="0"/>
+        <w:rPr>
+          <w:b/>
+          <w:bCs/>
+        </w:rPr>
+      </w:pPr>
+      <w:r>
+        <w:rPr>
+          <w:b/>
+          <w:bCs/>
+        </w:rPr>
+        <w:t>d</w:t>
+      </w:r>
+      <w:r>
+        <w:rPr>
+          <w:b/>
+          <w:bCs/>
+        </w:rPr>
+        <w:t xml:space="preserve">. </w:t>
+      </w:r>
+      <w:r>
+        <w:rPr>
+          <w:b/>
+          <w:bCs/>
+        </w:rPr>
+        <w:t>Line bridging</w:t>
+      </w:r>
+    </w:p>
+    <w:p>
+      <w:pPr>
+        <w:pStyle w:val="ListParagraph"/>
+        <w:numPr>
+          <w:ilvl w:val="0"/>
+          <w:numId w:val="20"/>
+        </w:numPr>
+        <w:spacing w:after="0"/>
+      </w:pPr>
+      <w:r>
+        <w:t xml:space="preserve">Connects nearby fluorescent fragments that likely belong to the same elongated structure. This operation helps recover continuity in partially broken or dim </w:t>
+      </w:r>
+      <w:r>
+        <w:t>cilia/AIS</w:t>
+      </w:r>
+      <w:r>
+        <w:t xml:space="preserve">. It affects only the segmentation mask, not the quantitative measurements. Enable bridging if cilia appear discontinuous or interrupted. </w:t>
+      </w:r>
+      <w:r>
+        <w:t xml:space="preserve">Use typically </w:t>
+      </w:r>
+      <w:proofErr w:type="spellStart"/>
+      <w:r>
+        <w:t>StrenghtBridge</w:t>
+      </w:r>
+      <w:proofErr w:type="spellEnd"/>
+      <w:r>
+        <w:t>:</w:t>
+      </w:r>
+      <w:r>
+        <w:t xml:space="preserve"> </w:t>
+      </w:r>
+      <w:r>
+        <w:rPr>
+          <w:b/>
+          <w:bCs/>
+        </w:rPr>
+        <w:t>0.1–0.5</w:t>
+      </w:r>
+      <w:r>
+        <w:rPr>
+          <w:b/>
+          <w:bCs/>
+        </w:rPr>
+        <w:t xml:space="preserve"> </w:t>
+      </w:r>
+      <w:r>
+        <w:t xml:space="preserve">and </w:t>
+      </w:r>
+      <w:proofErr w:type="spellStart"/>
+      <w:r>
+        <w:t>strengthShrin</w:t>
+      </w:r>
+      <w:r>
+        <w:t>k</w:t>
+      </w:r>
+      <w:proofErr w:type="spellEnd"/>
+      <w:r>
+        <w:t>:</w:t>
+      </w:r>
+      <w:r>
+        <w:t xml:space="preserve"> </w:t>
+      </w:r>
+      <w:r>
+        <w:rPr>
+          <w:b/>
+          <w:bCs/>
+        </w:rPr>
+        <w:t>0.02-0.1</w:t>
+      </w:r>
+      <w:r>
+        <w:rPr>
+          <w:b/>
+          <w:bCs/>
+        </w:rPr>
+        <w:t>.</w:t>
+      </w:r>
+    </w:p>
+    <w:p>
+      <w:pPr>
+        <w:spacing w:after="0"/>
+        <w:rPr>
+          <w:b/>
+          <w:bCs/>
+        </w:rPr>
+      </w:pPr>
+      <w:r>
+        <w:rPr>
+          <w:b/>
+          <w:bCs/>
+        </w:rPr>
+        <w:t>e</w:t>
+      </w:r>
+      <w:r>
+        <w:rPr>
+          <w:b/>
+          <w:bCs/>
+        </w:rPr>
+        <w:t>.</w:t>
+      </w:r>
+      <w:r>
+        <w:rPr>
+          <w:b/>
+          <w:bCs/>
+        </w:rPr>
+        <w:t xml:space="preserve"> Inclusion/Exclusion criteria:</w:t>
+      </w:r>
+    </w:p>
+    <w:p>
+      <w:pPr>
+        <w:pStyle w:val="ListParagraph"/>
+        <w:numPr>
+          <w:ilvl w:val="0"/>
+          <w:numId w:val="20"/>
+        </w:numPr>
+        <w:spacing w:after="0"/>
+      </w:pPr>
+      <w:r>
+        <w:t>Applies shape-based filters (area, thinness, elongation, eccentricity) to keep only ROIs consistent with typical cilia geometry. Used mainly during automated detection. If no ROI meets these criteria, the algorithm returns an empty placeholder ROI, which should be deleted.</w:t>
+      </w:r>
+    </w:p>
+    <w:p>
+      <w:pPr>
+        <w:rPr>
+          <w:b/>
+          <w:bCs/>
+        </w:rPr>
+      </w:pPr>
+    </w:p>
+    <w:p>
+      <w:pPr>
+        <w:ind w:firstLine="720"/>
+      </w:pPr>
+      <w:r>
+        <w:rPr>
+          <w:b/>
+          <w:bCs/>
+        </w:rPr>
+        <w:sym w:font="Wingdings" w:char="F0E0"/>
+      </w:r>
+      <w:r>
+        <w:rPr>
+          <w:b/>
+          <w:bCs/>
+        </w:rPr>
+        <w:t xml:space="preserve"> </w:t>
+      </w:r>
+      <w:r>
+        <w:t>The parameter</w:t>
+      </w:r>
+      <w:r>
+        <w:t>s</w:t>
+      </w:r>
+      <w:r>
+        <w:t xml:space="preserve"> for </w:t>
+      </w:r>
+      <w:r>
+        <w:t>quantification</w:t>
+      </w:r>
+      <w:r>
+        <w:t xml:space="preserve"> are: </w:t>
+      </w:r>
+      <w:r>
+        <w:br/>
+      </w:r>
+      <w:r>
+        <w:t xml:space="preserve">Define how background fluorescence is estimated around each ROI. The </w:t>
+      </w:r>
+      <w:r>
+        <w:rPr>
+          <w:b/>
+          <w:bCs/>
+        </w:rPr>
+        <w:t>background spread</w:t>
+      </w:r>
+      <w:r>
+        <w:t xml:space="preserve"> sets the width of the surrounding ring used for background sampling (in pixels), while the </w:t>
+      </w:r>
+      <w:r>
+        <w:rPr>
+          <w:b/>
+          <w:bCs/>
+        </w:rPr>
+        <w:t>background padding</w:t>
+      </w:r>
+      <w:r>
+        <w:t xml:space="preserve"> defines the gap between the ROI edge and that ring. B</w:t>
+      </w:r>
+    </w:p>
+    <w:p>
+      <w:pPr>
+        <w:pStyle w:val="ListParagraph"/>
+      </w:pPr>
     </w:p>
     <w:sectPr>
       <w:pgSz w:w="12240" w:h="15840"/>
@@ -1941,6 +2497,607 @@
     </w:lvl>
   </w:abstractNum>
   <w:abstractNum w:abstractNumId="10" w15:restartNumberingAfterBreak="0">
+    <w:nsid w:val="0DBE7223"/>
+    <w:multiLevelType w:val="hybridMultilevel"/>
+    <w:tmpl w:val="FFA4E642"/>
+    <w:lvl w:ilvl="0" w:tplc="04090001">
+      <w:start w:val="1"/>
+      <w:numFmt w:val="bullet"/>
+      <w:lvlText w:val=""/>
+      <w:lvlJc w:val="left"/>
+      <w:pPr>
+        <w:ind w:left="720" w:hanging="360"/>
+      </w:pPr>
+      <w:rPr>
+        <w:rFonts w:ascii="Symbol" w:hAnsi="Symbol" w:hint="default"/>
+      </w:rPr>
+    </w:lvl>
+    <w:lvl w:ilvl="1" w:tplc="04090003" w:tentative="1">
+      <w:start w:val="1"/>
+      <w:numFmt w:val="bullet"/>
+      <w:lvlText w:val="o"/>
+      <w:lvlJc w:val="left"/>
+      <w:pPr>
+        <w:ind w:left="1440" w:hanging="360"/>
+      </w:pPr>
+      <w:rPr>
+        <w:rFonts w:ascii="Courier New" w:hAnsi="Courier New" w:cs="Courier New" w:hint="default"/>
+      </w:rPr>
+    </w:lvl>
+    <w:lvl w:ilvl="2" w:tplc="04090005" w:tentative="1">
+      <w:start w:val="1"/>
+      <w:numFmt w:val="bullet"/>
+      <w:lvlText w:val=""/>
+      <w:lvlJc w:val="left"/>
+      <w:pPr>
+        <w:ind w:left="2160" w:hanging="360"/>
+      </w:pPr>
+      <w:rPr>
+        <w:rFonts w:ascii="Wingdings" w:hAnsi="Wingdings" w:hint="default"/>
+      </w:rPr>
+    </w:lvl>
+    <w:lvl w:ilvl="3" w:tplc="04090001" w:tentative="1">
+      <w:start w:val="1"/>
+      <w:numFmt w:val="bullet"/>
+      <w:lvlText w:val=""/>
+      <w:lvlJc w:val="left"/>
+      <w:pPr>
+        <w:ind w:left="2880" w:hanging="360"/>
+      </w:pPr>
+      <w:rPr>
+        <w:rFonts w:ascii="Symbol" w:hAnsi="Symbol" w:hint="default"/>
+      </w:rPr>
+    </w:lvl>
+    <w:lvl w:ilvl="4" w:tplc="04090003" w:tentative="1">
+      <w:start w:val="1"/>
+      <w:numFmt w:val="bullet"/>
+      <w:lvlText w:val="o"/>
+      <w:lvlJc w:val="left"/>
+      <w:pPr>
+        <w:ind w:left="3600" w:hanging="360"/>
+      </w:pPr>
+      <w:rPr>
+        <w:rFonts w:ascii="Courier New" w:hAnsi="Courier New" w:cs="Courier New" w:hint="default"/>
+      </w:rPr>
+    </w:lvl>
+    <w:lvl w:ilvl="5" w:tplc="04090005" w:tentative="1">
+      <w:start w:val="1"/>
+      <w:numFmt w:val="bullet"/>
+      <w:lvlText w:val=""/>
+      <w:lvlJc w:val="left"/>
+      <w:pPr>
+        <w:ind w:left="4320" w:hanging="360"/>
+      </w:pPr>
+      <w:rPr>
+        <w:rFonts w:ascii="Wingdings" w:hAnsi="Wingdings" w:hint="default"/>
+      </w:rPr>
+    </w:lvl>
+    <w:lvl w:ilvl="6" w:tplc="04090001" w:tentative="1">
+      <w:start w:val="1"/>
+      <w:numFmt w:val="bullet"/>
+      <w:lvlText w:val=""/>
+      <w:lvlJc w:val="left"/>
+      <w:pPr>
+        <w:ind w:left="5040" w:hanging="360"/>
+      </w:pPr>
+      <w:rPr>
+        <w:rFonts w:ascii="Symbol" w:hAnsi="Symbol" w:hint="default"/>
+      </w:rPr>
+    </w:lvl>
+    <w:lvl w:ilvl="7" w:tplc="04090003" w:tentative="1">
+      <w:start w:val="1"/>
+      <w:numFmt w:val="bullet"/>
+      <w:lvlText w:val="o"/>
+      <w:lvlJc w:val="left"/>
+      <w:pPr>
+        <w:ind w:left="5760" w:hanging="360"/>
+      </w:pPr>
+      <w:rPr>
+        <w:rFonts w:ascii="Courier New" w:hAnsi="Courier New" w:cs="Courier New" w:hint="default"/>
+      </w:rPr>
+    </w:lvl>
+    <w:lvl w:ilvl="8" w:tplc="04090005" w:tentative="1">
+      <w:start w:val="1"/>
+      <w:numFmt w:val="bullet"/>
+      <w:lvlText w:val=""/>
+      <w:lvlJc w:val="left"/>
+      <w:pPr>
+        <w:ind w:left="6480" w:hanging="360"/>
+      </w:pPr>
+      <w:rPr>
+        <w:rFonts w:ascii="Wingdings" w:hAnsi="Wingdings" w:hint="default"/>
+      </w:rPr>
+    </w:lvl>
+  </w:abstractNum>
+  <w:abstractNum w:abstractNumId="11" w15:restartNumberingAfterBreak="0">
+    <w:nsid w:val="12B54E55"/>
+    <w:multiLevelType w:val="hybridMultilevel"/>
+    <w:tmpl w:val="38DCDDD0"/>
+    <w:lvl w:ilvl="0" w:tplc="1062CBC0">
+      <w:start w:val="10"/>
+      <w:numFmt w:val="bullet"/>
+      <w:lvlText w:val=""/>
+      <w:lvlJc w:val="left"/>
+      <w:pPr>
+        <w:ind w:left="720" w:hanging="360"/>
+      </w:pPr>
+      <w:rPr>
+        <w:rFonts w:ascii="Wingdings" w:eastAsiaTheme="minorEastAsia" w:hAnsi="Wingdings" w:cstheme="minorBidi" w:hint="default"/>
+      </w:rPr>
+    </w:lvl>
+    <w:lvl w:ilvl="1" w:tplc="04090003" w:tentative="1">
+      <w:start w:val="1"/>
+      <w:numFmt w:val="bullet"/>
+      <w:lvlText w:val="o"/>
+      <w:lvlJc w:val="left"/>
+      <w:pPr>
+        <w:ind w:left="1440" w:hanging="360"/>
+      </w:pPr>
+      <w:rPr>
+        <w:rFonts w:ascii="Courier New" w:hAnsi="Courier New" w:cs="Courier New" w:hint="default"/>
+      </w:rPr>
+    </w:lvl>
+    <w:lvl w:ilvl="2" w:tplc="04090005" w:tentative="1">
+      <w:start w:val="1"/>
+      <w:numFmt w:val="bullet"/>
+      <w:lvlText w:val=""/>
+      <w:lvlJc w:val="left"/>
+      <w:pPr>
+        <w:ind w:left="2160" w:hanging="360"/>
+      </w:pPr>
+      <w:rPr>
+        <w:rFonts w:ascii="Wingdings" w:hAnsi="Wingdings" w:hint="default"/>
+      </w:rPr>
+    </w:lvl>
+    <w:lvl w:ilvl="3" w:tplc="04090001" w:tentative="1">
+      <w:start w:val="1"/>
+      <w:numFmt w:val="bullet"/>
+      <w:lvlText w:val=""/>
+      <w:lvlJc w:val="left"/>
+      <w:pPr>
+        <w:ind w:left="2880" w:hanging="360"/>
+      </w:pPr>
+      <w:rPr>
+        <w:rFonts w:ascii="Symbol" w:hAnsi="Symbol" w:hint="default"/>
+      </w:rPr>
+    </w:lvl>
+    <w:lvl w:ilvl="4" w:tplc="04090003" w:tentative="1">
+      <w:start w:val="1"/>
+      <w:numFmt w:val="bullet"/>
+      <w:lvlText w:val="o"/>
+      <w:lvlJc w:val="left"/>
+      <w:pPr>
+        <w:ind w:left="3600" w:hanging="360"/>
+      </w:pPr>
+      <w:rPr>
+        <w:rFonts w:ascii="Courier New" w:hAnsi="Courier New" w:cs="Courier New" w:hint="default"/>
+      </w:rPr>
+    </w:lvl>
+    <w:lvl w:ilvl="5" w:tplc="04090005" w:tentative="1">
+      <w:start w:val="1"/>
+      <w:numFmt w:val="bullet"/>
+      <w:lvlText w:val=""/>
+      <w:lvlJc w:val="left"/>
+      <w:pPr>
+        <w:ind w:left="4320" w:hanging="360"/>
+      </w:pPr>
+      <w:rPr>
+        <w:rFonts w:ascii="Wingdings" w:hAnsi="Wingdings" w:hint="default"/>
+      </w:rPr>
+    </w:lvl>
+    <w:lvl w:ilvl="6" w:tplc="04090001" w:tentative="1">
+      <w:start w:val="1"/>
+      <w:numFmt w:val="bullet"/>
+      <w:lvlText w:val=""/>
+      <w:lvlJc w:val="left"/>
+      <w:pPr>
+        <w:ind w:left="5040" w:hanging="360"/>
+      </w:pPr>
+      <w:rPr>
+        <w:rFonts w:ascii="Symbol" w:hAnsi="Symbol" w:hint="default"/>
+      </w:rPr>
+    </w:lvl>
+    <w:lvl w:ilvl="7" w:tplc="04090003" w:tentative="1">
+      <w:start w:val="1"/>
+      <w:numFmt w:val="bullet"/>
+      <w:lvlText w:val="o"/>
+      <w:lvlJc w:val="left"/>
+      <w:pPr>
+        <w:ind w:left="5760" w:hanging="360"/>
+      </w:pPr>
+      <w:rPr>
+        <w:rFonts w:ascii="Courier New" w:hAnsi="Courier New" w:cs="Courier New" w:hint="default"/>
+      </w:rPr>
+    </w:lvl>
+    <w:lvl w:ilvl="8" w:tplc="04090005" w:tentative="1">
+      <w:start w:val="1"/>
+      <w:numFmt w:val="bullet"/>
+      <w:lvlText w:val=""/>
+      <w:lvlJc w:val="left"/>
+      <w:pPr>
+        <w:ind w:left="6480" w:hanging="360"/>
+      </w:pPr>
+      <w:rPr>
+        <w:rFonts w:ascii="Wingdings" w:hAnsi="Wingdings" w:hint="default"/>
+      </w:rPr>
+    </w:lvl>
+  </w:abstractNum>
+  <w:abstractNum w:abstractNumId="12" w15:restartNumberingAfterBreak="0">
+    <w:nsid w:val="12CB34C7"/>
+    <w:multiLevelType w:val="hybridMultilevel"/>
+    <w:tmpl w:val="E88AA3B0"/>
+    <w:lvl w:ilvl="0" w:tplc="2C02A2C4">
+      <w:start w:val="10"/>
+      <w:numFmt w:val="bullet"/>
+      <w:lvlText w:val=""/>
+      <w:lvlJc w:val="left"/>
+      <w:pPr>
+        <w:ind w:left="720" w:hanging="360"/>
+      </w:pPr>
+      <w:rPr>
+        <w:rFonts w:ascii="Wingdings" w:eastAsiaTheme="minorEastAsia" w:hAnsi="Wingdings" w:cstheme="minorBidi" w:hint="default"/>
+      </w:rPr>
+    </w:lvl>
+    <w:lvl w:ilvl="1" w:tplc="04090003" w:tentative="1">
+      <w:start w:val="1"/>
+      <w:numFmt w:val="bullet"/>
+      <w:lvlText w:val="o"/>
+      <w:lvlJc w:val="left"/>
+      <w:pPr>
+        <w:ind w:left="1440" w:hanging="360"/>
+      </w:pPr>
+      <w:rPr>
+        <w:rFonts w:ascii="Courier New" w:hAnsi="Courier New" w:cs="Courier New" w:hint="default"/>
+      </w:rPr>
+    </w:lvl>
+    <w:lvl w:ilvl="2" w:tplc="04090005" w:tentative="1">
+      <w:start w:val="1"/>
+      <w:numFmt w:val="bullet"/>
+      <w:lvlText w:val=""/>
+      <w:lvlJc w:val="left"/>
+      <w:pPr>
+        <w:ind w:left="2160" w:hanging="360"/>
+      </w:pPr>
+      <w:rPr>
+        <w:rFonts w:ascii="Wingdings" w:hAnsi="Wingdings" w:hint="default"/>
+      </w:rPr>
+    </w:lvl>
+    <w:lvl w:ilvl="3" w:tplc="04090001" w:tentative="1">
+      <w:start w:val="1"/>
+      <w:numFmt w:val="bullet"/>
+      <w:lvlText w:val=""/>
+      <w:lvlJc w:val="left"/>
+      <w:pPr>
+        <w:ind w:left="2880" w:hanging="360"/>
+      </w:pPr>
+      <w:rPr>
+        <w:rFonts w:ascii="Symbol" w:hAnsi="Symbol" w:hint="default"/>
+      </w:rPr>
+    </w:lvl>
+    <w:lvl w:ilvl="4" w:tplc="04090003" w:tentative="1">
+      <w:start w:val="1"/>
+      <w:numFmt w:val="bullet"/>
+      <w:lvlText w:val="o"/>
+      <w:lvlJc w:val="left"/>
+      <w:pPr>
+        <w:ind w:left="3600" w:hanging="360"/>
+      </w:pPr>
+      <w:rPr>
+        <w:rFonts w:ascii="Courier New" w:hAnsi="Courier New" w:cs="Courier New" w:hint="default"/>
+      </w:rPr>
+    </w:lvl>
+    <w:lvl w:ilvl="5" w:tplc="04090005" w:tentative="1">
+      <w:start w:val="1"/>
+      <w:numFmt w:val="bullet"/>
+      <w:lvlText w:val=""/>
+      <w:lvlJc w:val="left"/>
+      <w:pPr>
+        <w:ind w:left="4320" w:hanging="360"/>
+      </w:pPr>
+      <w:rPr>
+        <w:rFonts w:ascii="Wingdings" w:hAnsi="Wingdings" w:hint="default"/>
+      </w:rPr>
+    </w:lvl>
+    <w:lvl w:ilvl="6" w:tplc="04090001" w:tentative="1">
+      <w:start w:val="1"/>
+      <w:numFmt w:val="bullet"/>
+      <w:lvlText w:val=""/>
+      <w:lvlJc w:val="left"/>
+      <w:pPr>
+        <w:ind w:left="5040" w:hanging="360"/>
+      </w:pPr>
+      <w:rPr>
+        <w:rFonts w:ascii="Symbol" w:hAnsi="Symbol" w:hint="default"/>
+      </w:rPr>
+    </w:lvl>
+    <w:lvl w:ilvl="7" w:tplc="04090003" w:tentative="1">
+      <w:start w:val="1"/>
+      <w:numFmt w:val="bullet"/>
+      <w:lvlText w:val="o"/>
+      <w:lvlJc w:val="left"/>
+      <w:pPr>
+        <w:ind w:left="5760" w:hanging="360"/>
+      </w:pPr>
+      <w:rPr>
+        <w:rFonts w:ascii="Courier New" w:hAnsi="Courier New" w:cs="Courier New" w:hint="default"/>
+      </w:rPr>
+    </w:lvl>
+    <w:lvl w:ilvl="8" w:tplc="04090005" w:tentative="1">
+      <w:start w:val="1"/>
+      <w:numFmt w:val="bullet"/>
+      <w:lvlText w:val=""/>
+      <w:lvlJc w:val="left"/>
+      <w:pPr>
+        <w:ind w:left="6480" w:hanging="360"/>
+      </w:pPr>
+      <w:rPr>
+        <w:rFonts w:ascii="Wingdings" w:hAnsi="Wingdings" w:hint="default"/>
+      </w:rPr>
+    </w:lvl>
+  </w:abstractNum>
+  <w:abstractNum w:abstractNumId="13" w15:restartNumberingAfterBreak="0">
+    <w:nsid w:val="1F705179"/>
+    <w:multiLevelType w:val="multilevel"/>
+    <w:tmpl w:val="8EE8FBB8"/>
+    <w:lvl w:ilvl="0">
+      <w:start w:val="1"/>
+      <w:numFmt w:val="bullet"/>
+      <w:lvlText w:val=""/>
+      <w:lvlJc w:val="left"/>
+      <w:pPr>
+        <w:tabs>
+          <w:tab w:val="num" w:pos="720"/>
+        </w:tabs>
+        <w:ind w:left="720" w:hanging="360"/>
+      </w:pPr>
+      <w:rPr>
+        <w:rFonts w:ascii="Symbol" w:hAnsi="Symbol" w:hint="default"/>
+        <w:sz w:val="20"/>
+      </w:rPr>
+    </w:lvl>
+    <w:lvl w:ilvl="1" w:tentative="1">
+      <w:start w:val="1"/>
+      <w:numFmt w:val="bullet"/>
+      <w:lvlText w:val="o"/>
+      <w:lvlJc w:val="left"/>
+      <w:pPr>
+        <w:tabs>
+          <w:tab w:val="num" w:pos="1440"/>
+        </w:tabs>
+        <w:ind w:left="1440" w:hanging="360"/>
+      </w:pPr>
+      <w:rPr>
+        <w:rFonts w:ascii="Courier New" w:hAnsi="Courier New" w:hint="default"/>
+        <w:sz w:val="20"/>
+      </w:rPr>
+    </w:lvl>
+    <w:lvl w:ilvl="2" w:tentative="1">
+      <w:start w:val="1"/>
+      <w:numFmt w:val="bullet"/>
+      <w:lvlText w:val=""/>
+      <w:lvlJc w:val="left"/>
+      <w:pPr>
+        <w:tabs>
+          <w:tab w:val="num" w:pos="2160"/>
+        </w:tabs>
+        <w:ind w:left="2160" w:hanging="360"/>
+      </w:pPr>
+      <w:rPr>
+        <w:rFonts w:ascii="Wingdings" w:hAnsi="Wingdings" w:hint="default"/>
+        <w:sz w:val="20"/>
+      </w:rPr>
+    </w:lvl>
+    <w:lvl w:ilvl="3" w:tentative="1">
+      <w:start w:val="1"/>
+      <w:numFmt w:val="bullet"/>
+      <w:lvlText w:val=""/>
+      <w:lvlJc w:val="left"/>
+      <w:pPr>
+        <w:tabs>
+          <w:tab w:val="num" w:pos="2880"/>
+        </w:tabs>
+        <w:ind w:left="2880" w:hanging="360"/>
+      </w:pPr>
+      <w:rPr>
+        <w:rFonts w:ascii="Wingdings" w:hAnsi="Wingdings" w:hint="default"/>
+        <w:sz w:val="20"/>
+      </w:rPr>
+    </w:lvl>
+    <w:lvl w:ilvl="4" w:tentative="1">
+      <w:start w:val="1"/>
+      <w:numFmt w:val="bullet"/>
+      <w:lvlText w:val=""/>
+      <w:lvlJc w:val="left"/>
+      <w:pPr>
+        <w:tabs>
+          <w:tab w:val="num" w:pos="3600"/>
+        </w:tabs>
+        <w:ind w:left="3600" w:hanging="360"/>
+      </w:pPr>
+      <w:rPr>
+        <w:rFonts w:ascii="Wingdings" w:hAnsi="Wingdings" w:hint="default"/>
+        <w:sz w:val="20"/>
+      </w:rPr>
+    </w:lvl>
+    <w:lvl w:ilvl="5" w:tentative="1">
+      <w:start w:val="1"/>
+      <w:numFmt w:val="bullet"/>
+      <w:lvlText w:val=""/>
+      <w:lvlJc w:val="left"/>
+      <w:pPr>
+        <w:tabs>
+          <w:tab w:val="num" w:pos="4320"/>
+        </w:tabs>
+        <w:ind w:left="4320" w:hanging="360"/>
+      </w:pPr>
+      <w:rPr>
+        <w:rFonts w:ascii="Wingdings" w:hAnsi="Wingdings" w:hint="default"/>
+        <w:sz w:val="20"/>
+      </w:rPr>
+    </w:lvl>
+    <w:lvl w:ilvl="6" w:tentative="1">
+      <w:start w:val="1"/>
+      <w:numFmt w:val="bullet"/>
+      <w:lvlText w:val=""/>
+      <w:lvlJc w:val="left"/>
+      <w:pPr>
+        <w:tabs>
+          <w:tab w:val="num" w:pos="5040"/>
+        </w:tabs>
+        <w:ind w:left="5040" w:hanging="360"/>
+      </w:pPr>
+      <w:rPr>
+        <w:rFonts w:ascii="Wingdings" w:hAnsi="Wingdings" w:hint="default"/>
+        <w:sz w:val="20"/>
+      </w:rPr>
+    </w:lvl>
+    <w:lvl w:ilvl="7" w:tentative="1">
+      <w:start w:val="1"/>
+      <w:numFmt w:val="bullet"/>
+      <w:lvlText w:val=""/>
+      <w:lvlJc w:val="left"/>
+      <w:pPr>
+        <w:tabs>
+          <w:tab w:val="num" w:pos="5760"/>
+        </w:tabs>
+        <w:ind w:left="5760" w:hanging="360"/>
+      </w:pPr>
+      <w:rPr>
+        <w:rFonts w:ascii="Wingdings" w:hAnsi="Wingdings" w:hint="default"/>
+        <w:sz w:val="20"/>
+      </w:rPr>
+    </w:lvl>
+    <w:lvl w:ilvl="8" w:tentative="1">
+      <w:start w:val="1"/>
+      <w:numFmt w:val="bullet"/>
+      <w:lvlText w:val=""/>
+      <w:lvlJc w:val="left"/>
+      <w:pPr>
+        <w:tabs>
+          <w:tab w:val="num" w:pos="6480"/>
+        </w:tabs>
+        <w:ind w:left="6480" w:hanging="360"/>
+      </w:pPr>
+      <w:rPr>
+        <w:rFonts w:ascii="Wingdings" w:hAnsi="Wingdings" w:hint="default"/>
+        <w:sz w:val="20"/>
+      </w:rPr>
+    </w:lvl>
+  </w:abstractNum>
+  <w:abstractNum w:abstractNumId="14" w15:restartNumberingAfterBreak="0">
+    <w:nsid w:val="2B825FD6"/>
+    <w:multiLevelType w:val="hybridMultilevel"/>
+    <w:tmpl w:val="7E8C1E66"/>
+    <w:lvl w:ilvl="0" w:tplc="A2F4EC86">
+      <w:start w:val="10"/>
+      <w:numFmt w:val="bullet"/>
+      <w:lvlText w:val=""/>
+      <w:lvlJc w:val="left"/>
+      <w:pPr>
+        <w:ind w:left="720" w:hanging="360"/>
+      </w:pPr>
+      <w:rPr>
+        <w:rFonts w:ascii="Wingdings" w:eastAsiaTheme="minorEastAsia" w:hAnsi="Wingdings" w:cstheme="minorBidi" w:hint="default"/>
+      </w:rPr>
+    </w:lvl>
+    <w:lvl w:ilvl="1" w:tplc="04090003" w:tentative="1">
+      <w:start w:val="1"/>
+      <w:numFmt w:val="bullet"/>
+      <w:lvlText w:val="o"/>
+      <w:lvlJc w:val="left"/>
+      <w:pPr>
+        <w:ind w:left="1440" w:hanging="360"/>
+      </w:pPr>
+      <w:rPr>
+        <w:rFonts w:ascii="Courier New" w:hAnsi="Courier New" w:cs="Courier New" w:hint="default"/>
+      </w:rPr>
+    </w:lvl>
+    <w:lvl w:ilvl="2" w:tplc="04090005" w:tentative="1">
+      <w:start w:val="1"/>
+      <w:numFmt w:val="bullet"/>
+      <w:lvlText w:val=""/>
+      <w:lvlJc w:val="left"/>
+      <w:pPr>
+        <w:ind w:left="2160" w:hanging="360"/>
+      </w:pPr>
+      <w:rPr>
+        <w:rFonts w:ascii="Wingdings" w:hAnsi="Wingdings" w:hint="default"/>
+      </w:rPr>
+    </w:lvl>
+    <w:lvl w:ilvl="3" w:tplc="04090001" w:tentative="1">
+      <w:start w:val="1"/>
+      <w:numFmt w:val="bullet"/>
+      <w:lvlText w:val=""/>
+      <w:lvlJc w:val="left"/>
+      <w:pPr>
+        <w:ind w:left="2880" w:hanging="360"/>
+      </w:pPr>
+      <w:rPr>
+        <w:rFonts w:ascii="Symbol" w:hAnsi="Symbol" w:hint="default"/>
+      </w:rPr>
+    </w:lvl>
+    <w:lvl w:ilvl="4" w:tplc="04090003" w:tentative="1">
+      <w:start w:val="1"/>
+      <w:numFmt w:val="bullet"/>
+      <w:lvlText w:val="o"/>
+      <w:lvlJc w:val="left"/>
+      <w:pPr>
+        <w:ind w:left="3600" w:hanging="360"/>
+      </w:pPr>
+      <w:rPr>
+        <w:rFonts w:ascii="Courier New" w:hAnsi="Courier New" w:cs="Courier New" w:hint="default"/>
+      </w:rPr>
+    </w:lvl>
+    <w:lvl w:ilvl="5" w:tplc="04090005" w:tentative="1">
+      <w:start w:val="1"/>
+      <w:numFmt w:val="bullet"/>
+      <w:lvlText w:val=""/>
+      <w:lvlJc w:val="left"/>
+      <w:pPr>
+        <w:ind w:left="4320" w:hanging="360"/>
+      </w:pPr>
+      <w:rPr>
+        <w:rFonts w:ascii="Wingdings" w:hAnsi="Wingdings" w:hint="default"/>
+      </w:rPr>
+    </w:lvl>
+    <w:lvl w:ilvl="6" w:tplc="04090001" w:tentative="1">
+      <w:start w:val="1"/>
+      <w:numFmt w:val="bullet"/>
+      <w:lvlText w:val=""/>
+      <w:lvlJc w:val="left"/>
+      <w:pPr>
+        <w:ind w:left="5040" w:hanging="360"/>
+      </w:pPr>
+      <w:rPr>
+        <w:rFonts w:ascii="Symbol" w:hAnsi="Symbol" w:hint="default"/>
+      </w:rPr>
+    </w:lvl>
+    <w:lvl w:ilvl="7" w:tplc="04090003" w:tentative="1">
+      <w:start w:val="1"/>
+      <w:numFmt w:val="bullet"/>
+      <w:lvlText w:val="o"/>
+      <w:lvlJc w:val="left"/>
+      <w:pPr>
+        <w:ind w:left="5760" w:hanging="360"/>
+      </w:pPr>
+      <w:rPr>
+        <w:rFonts w:ascii="Courier New" w:hAnsi="Courier New" w:cs="Courier New" w:hint="default"/>
+      </w:rPr>
+    </w:lvl>
+    <w:lvl w:ilvl="8" w:tplc="04090005" w:tentative="1">
+      <w:start w:val="1"/>
+      <w:numFmt w:val="bullet"/>
+      <w:lvlText w:val=""/>
+      <w:lvlJc w:val="left"/>
+      <w:pPr>
+        <w:ind w:left="6480" w:hanging="360"/>
+      </w:pPr>
+      <w:rPr>
+        <w:rFonts w:ascii="Wingdings" w:hAnsi="Wingdings" w:hint="default"/>
+      </w:rPr>
+    </w:lvl>
+  </w:abstractNum>
+  <w:abstractNum w:abstractNumId="15" w15:restartNumberingAfterBreak="0">
     <w:nsid w:val="36FF033E"/>
     <w:multiLevelType w:val="multilevel"/>
     <w:tmpl w:val="35FC8096"/>
@@ -2089,7 +3246,7 @@
       </w:rPr>
     </w:lvl>
   </w:abstractNum>
-  <w:abstractNum w:abstractNumId="11" w15:restartNumberingAfterBreak="0">
+  <w:abstractNum w:abstractNumId="16" w15:restartNumberingAfterBreak="0">
     <w:nsid w:val="3C6536FF"/>
     <w:multiLevelType w:val="multilevel"/>
     <w:tmpl w:val="3DF40906"/>
@@ -2238,7 +3395,120 @@
       </w:rPr>
     </w:lvl>
   </w:abstractNum>
-  <w:abstractNum w:abstractNumId="12" w15:restartNumberingAfterBreak="0">
+  <w:abstractNum w:abstractNumId="17" w15:restartNumberingAfterBreak="0">
+    <w:nsid w:val="4F3B5D39"/>
+    <w:multiLevelType w:val="hybridMultilevel"/>
+    <w:tmpl w:val="162871D6"/>
+    <w:lvl w:ilvl="0" w:tplc="FE12AB2A">
+      <w:start w:val="10"/>
+      <w:numFmt w:val="bullet"/>
+      <w:lvlText w:val=""/>
+      <w:lvlJc w:val="left"/>
+      <w:pPr>
+        <w:ind w:left="720" w:hanging="360"/>
+      </w:pPr>
+      <w:rPr>
+        <w:rFonts w:ascii="Wingdings" w:eastAsiaTheme="minorEastAsia" w:hAnsi="Wingdings" w:cstheme="minorBidi" w:hint="default"/>
+      </w:rPr>
+    </w:lvl>
+    <w:lvl w:ilvl="1" w:tplc="04090003" w:tentative="1">
+      <w:start w:val="1"/>
+      <w:numFmt w:val="bullet"/>
+      <w:lvlText w:val="o"/>
+      <w:lvlJc w:val="left"/>
+      <w:pPr>
+        <w:ind w:left="1440" w:hanging="360"/>
+      </w:pPr>
+      <w:rPr>
+        <w:rFonts w:ascii="Courier New" w:hAnsi="Courier New" w:cs="Courier New" w:hint="default"/>
+      </w:rPr>
+    </w:lvl>
+    <w:lvl w:ilvl="2" w:tplc="04090005" w:tentative="1">
+      <w:start w:val="1"/>
+      <w:numFmt w:val="bullet"/>
+      <w:lvlText w:val=""/>
+      <w:lvlJc w:val="left"/>
+      <w:pPr>
+        <w:ind w:left="2160" w:hanging="360"/>
+      </w:pPr>
+      <w:rPr>
+        <w:rFonts w:ascii="Wingdings" w:hAnsi="Wingdings" w:hint="default"/>
+      </w:rPr>
+    </w:lvl>
+    <w:lvl w:ilvl="3" w:tplc="04090001" w:tentative="1">
+      <w:start w:val="1"/>
+      <w:numFmt w:val="bullet"/>
+      <w:lvlText w:val=""/>
+      <w:lvlJc w:val="left"/>
+      <w:pPr>
+        <w:ind w:left="2880" w:hanging="360"/>
+      </w:pPr>
+      <w:rPr>
+        <w:rFonts w:ascii="Symbol" w:hAnsi="Symbol" w:hint="default"/>
+      </w:rPr>
+    </w:lvl>
+    <w:lvl w:ilvl="4" w:tplc="04090003" w:tentative="1">
+      <w:start w:val="1"/>
+      <w:numFmt w:val="bullet"/>
+      <w:lvlText w:val="o"/>
+      <w:lvlJc w:val="left"/>
+      <w:pPr>
+        <w:ind w:left="3600" w:hanging="360"/>
+      </w:pPr>
+      <w:rPr>
+        <w:rFonts w:ascii="Courier New" w:hAnsi="Courier New" w:cs="Courier New" w:hint="default"/>
+      </w:rPr>
+    </w:lvl>
+    <w:lvl w:ilvl="5" w:tplc="04090005" w:tentative="1">
+      <w:start w:val="1"/>
+      <w:numFmt w:val="bullet"/>
+      <w:lvlText w:val=""/>
+      <w:lvlJc w:val="left"/>
+      <w:pPr>
+        <w:ind w:left="4320" w:hanging="360"/>
+      </w:pPr>
+      <w:rPr>
+        <w:rFonts w:ascii="Wingdings" w:hAnsi="Wingdings" w:hint="default"/>
+      </w:rPr>
+    </w:lvl>
+    <w:lvl w:ilvl="6" w:tplc="04090001" w:tentative="1">
+      <w:start w:val="1"/>
+      <w:numFmt w:val="bullet"/>
+      <w:lvlText w:val=""/>
+      <w:lvlJc w:val="left"/>
+      <w:pPr>
+        <w:ind w:left="5040" w:hanging="360"/>
+      </w:pPr>
+      <w:rPr>
+        <w:rFonts w:ascii="Symbol" w:hAnsi="Symbol" w:hint="default"/>
+      </w:rPr>
+    </w:lvl>
+    <w:lvl w:ilvl="7" w:tplc="04090003" w:tentative="1">
+      <w:start w:val="1"/>
+      <w:numFmt w:val="bullet"/>
+      <w:lvlText w:val="o"/>
+      <w:lvlJc w:val="left"/>
+      <w:pPr>
+        <w:ind w:left="5760" w:hanging="360"/>
+      </w:pPr>
+      <w:rPr>
+        <w:rFonts w:ascii="Courier New" w:hAnsi="Courier New" w:cs="Courier New" w:hint="default"/>
+      </w:rPr>
+    </w:lvl>
+    <w:lvl w:ilvl="8" w:tplc="04090005" w:tentative="1">
+      <w:start w:val="1"/>
+      <w:numFmt w:val="bullet"/>
+      <w:lvlText w:val=""/>
+      <w:lvlJc w:val="left"/>
+      <w:pPr>
+        <w:ind w:left="6480" w:hanging="360"/>
+      </w:pPr>
+      <w:rPr>
+        <w:rFonts w:ascii="Wingdings" w:hAnsi="Wingdings" w:hint="default"/>
+      </w:rPr>
+    </w:lvl>
+  </w:abstractNum>
+  <w:abstractNum w:abstractNumId="18" w15:restartNumberingAfterBreak="0">
     <w:nsid w:val="67086A9A"/>
     <w:multiLevelType w:val="multilevel"/>
     <w:tmpl w:val="C7268C1A"/>
@@ -2355,7 +3625,7 @@
       </w:pPr>
     </w:lvl>
   </w:abstractNum>
-  <w:abstractNum w:abstractNumId="13" w15:restartNumberingAfterBreak="0">
+  <w:abstractNum w:abstractNumId="19" w15:restartNumberingAfterBreak="0">
     <w:nsid w:val="7E71112A"/>
     <w:multiLevelType w:val="multilevel"/>
     <w:tmpl w:val="61F8F192"/>
@@ -2532,19 +3802,37 @@
     <w:abstractNumId w:val="0"/>
   </w:num>
   <w:num w:numId="10" w16cid:durableId="1231381730">
-    <w:abstractNumId w:val="12"/>
+    <w:abstractNumId w:val="18"/>
   </w:num>
   <w:num w:numId="11" w16cid:durableId="1112088522">
-    <w:abstractNumId w:val="10"/>
+    <w:abstractNumId w:val="15"/>
   </w:num>
   <w:num w:numId="12" w16cid:durableId="406001546">
-    <w:abstractNumId w:val="13"/>
+    <w:abstractNumId w:val="19"/>
   </w:num>
   <w:num w:numId="13" w16cid:durableId="989675583">
-    <w:abstractNumId w:val="11"/>
+    <w:abstractNumId w:val="16"/>
   </w:num>
   <w:num w:numId="14" w16cid:durableId="1085149535">
     <w:abstractNumId w:val="9"/>
+  </w:num>
+  <w:num w:numId="15" w16cid:durableId="350424504">
+    <w:abstractNumId w:val="17"/>
+  </w:num>
+  <w:num w:numId="16" w16cid:durableId="1071779900">
+    <w:abstractNumId w:val="13"/>
+  </w:num>
+  <w:num w:numId="17" w16cid:durableId="1717314795">
+    <w:abstractNumId w:val="12"/>
+  </w:num>
+  <w:num w:numId="18" w16cid:durableId="1277836710">
+    <w:abstractNumId w:val="14"/>
+  </w:num>
+  <w:num w:numId="19" w16cid:durableId="2060281399">
+    <w:abstractNumId w:val="11"/>
+  </w:num>
+  <w:num w:numId="20" w16cid:durableId="240532967">
+    <w:abstractNumId w:val="10"/>
   </w:num>
 </w:numbering>
 </file>
@@ -2947,7 +4235,7 @@
   <w:style w:type="paragraph" w:default="1" w:styleId="Normal">
     <w:name w:val="Normal"/>
     <w:qFormat/>
-    <w:rsid w:val="00FC693F"/>
+    <w:rsid w:val="009A4628"/>
   </w:style>
   <w:style w:type="paragraph" w:styleId="Heading1">
     <w:name w:val="heading 1"/>

</xml_diff>